<commit_message>
Minor fixes and creating new pdf tables on landscape pages
</commit_message>
<xml_diff>
--- a/src/reference.docx
+++ b/src/reference.docx
@@ -1,6 +1,6 @@
 
 <file path=word/document.xml><?xml version="1.0" encoding="utf-8"?>
-<w:document xmlns:wpc="http://schemas.microsoft.com/office/word/2010/wordprocessingCanvas" xmlns:cx="http://schemas.microsoft.com/office/drawing/2014/chartex" xmlns:cx1="http://schemas.microsoft.com/office/drawing/2015/9/8/chartex" xmlns:cx2="http://schemas.microsoft.com/office/drawing/2015/10/21/chartex" xmlns:cx3="http://schemas.microsoft.com/office/drawing/2016/5/9/chartex" xmlns:cx4="http://schemas.microsoft.com/office/drawing/2016/5/10/chartex" xmlns:cx5="http://schemas.microsoft.com/office/drawing/2016/5/11/chartex" xmlns:cx6="http://schemas.microsoft.com/office/drawing/2016/5/12/chartex" xmlns:cx7="http://schemas.microsoft.com/office/drawing/2016/5/13/chartex" xmlns:cx8="http://schemas.microsoft.com/office/drawing/2016/5/14/chartex" xmlns:mc="http://schemas.openxmlformats.org/markup-compatibility/2006" xmlns:aink="http://schemas.microsoft.com/office/drawing/2016/ink" xmlns:am3d="http://schemas.microsoft.com/office/drawing/2017/model3d" xmlns:o="urn:schemas-microsoft-com:office:office" xmlns:oel="http://schemas.microsoft.com/office/2019/extlst" xmlns:r="http://schemas.openxmlformats.org/officeDocument/2006/relationships" xmlns:m="http://schemas.openxmlformats.org/officeDocument/2006/math" xmlns:v="urn:schemas-microsoft-com:vml" xmlns:wp14="http://schemas.microsoft.com/office/word/2010/wordprocessingDrawing" xmlns:wp="http://schemas.openxmlformats.org/drawingml/2006/wordprocessingDrawing" xmlns:w10="urn:schemas-microsoft-com:office:word" xmlns:w="http://schemas.openxmlformats.org/wordprocessingml/2006/main" xmlns:w14="http://schemas.microsoft.com/office/word/2010/wordml" xmlns:w15="http://schemas.microsoft.com/office/word/2012/wordml" xmlns:w16cex="http://schemas.microsoft.com/office/word/2018/wordml/cex" xmlns:w16cid="http://schemas.microsoft.com/office/word/2016/wordml/cid" xmlns:w16="http://schemas.microsoft.com/office/word/2018/wordml" xmlns:w16du="http://schemas.microsoft.com/office/word/2023/wordml/word16du" xmlns:w16sdtdh="http://schemas.microsoft.com/office/word/2020/wordml/sdtdatahash" xmlns:w16se="http://schemas.microsoft.com/office/word/2015/wordml/symex" xmlns:wpg="http://schemas.microsoft.com/office/word/2010/wordprocessingGroup" xmlns:wpi="http://schemas.microsoft.com/office/word/2010/wordprocessingInk" xmlns:wne="http://schemas.microsoft.com/office/word/2006/wordml" xmlns:wps="http://schemas.microsoft.com/office/word/2010/wordprocessingShape" mc:Ignorable="w14 w15 w16se w16cid w16 w16cex w16sdtdh wp14">
+<w:document xmlns:wpc="http://schemas.microsoft.com/office/word/2010/wordprocessingCanvas" xmlns:cx="http://schemas.microsoft.com/office/drawing/2014/chartex" xmlns:cx1="http://schemas.microsoft.com/office/drawing/2015/9/8/chartex" xmlns:cx2="http://schemas.microsoft.com/office/drawing/2015/10/21/chartex" xmlns:cx3="http://schemas.microsoft.com/office/drawing/2016/5/9/chartex" xmlns:cx4="http://schemas.microsoft.com/office/drawing/2016/5/10/chartex" xmlns:cx5="http://schemas.microsoft.com/office/drawing/2016/5/11/chartex" xmlns:cx6="http://schemas.microsoft.com/office/drawing/2016/5/12/chartex" xmlns:cx7="http://schemas.microsoft.com/office/drawing/2016/5/13/chartex" xmlns:cx8="http://schemas.microsoft.com/office/drawing/2016/5/14/chartex" xmlns:mc="http://schemas.openxmlformats.org/markup-compatibility/2006" xmlns:aink="http://schemas.microsoft.com/office/drawing/2016/ink" xmlns:am3d="http://schemas.microsoft.com/office/drawing/2017/model3d" xmlns:o="urn:schemas-microsoft-com:office:office" xmlns:oel="http://schemas.microsoft.com/office/2019/extlst" xmlns:r="http://schemas.openxmlformats.org/officeDocument/2006/relationships" xmlns:m="http://schemas.openxmlformats.org/officeDocument/2006/math" xmlns:v="urn:schemas-microsoft-com:vml" xmlns:wp14="http://schemas.microsoft.com/office/word/2010/wordprocessingDrawing" xmlns:wp="http://schemas.openxmlformats.org/drawingml/2006/wordprocessingDrawing" xmlns:w10="urn:schemas-microsoft-com:office:word" xmlns:w="http://schemas.openxmlformats.org/wordprocessingml/2006/main" xmlns:w14="http://schemas.microsoft.com/office/word/2010/wordml" xmlns:w15="http://schemas.microsoft.com/office/word/2012/wordml" xmlns:w16cex="http://schemas.microsoft.com/office/word/2018/wordml/cex" xmlns:w16cid="http://schemas.microsoft.com/office/word/2016/wordml/cid" xmlns:w16="http://schemas.microsoft.com/office/word/2018/wordml" xmlns:w16sdtdh="http://schemas.microsoft.com/office/word/2020/wordml/sdtdatahash" xmlns:w16se="http://schemas.microsoft.com/office/word/2015/wordml/symex" xmlns:wpg="http://schemas.microsoft.com/office/word/2010/wordprocessingGroup" xmlns:wpi="http://schemas.microsoft.com/office/word/2010/wordprocessingInk" xmlns:wne="http://schemas.microsoft.com/office/word/2006/wordml" xmlns:wps="http://schemas.microsoft.com/office/word/2010/wordprocessingShape" mc:Ignorable="w14 w15 w16se w16cid w16 w16cex w16sdtdh wp14">
   <w:body>
     <w:p>
       <w:pPr>
@@ -148,7 +148,7 @@
         <w:pStyle w:val="Compact"/>
         <w:numPr>
           <w:ilvl w:val="0"/>
-          <w:numId w:val="2"/>
+          <w:numId w:val="1"/>
         </w:numPr>
       </w:pPr>
       <w:hyperlink r:id="rId8">
@@ -186,10 +186,7 @@
         <w:pStyle w:val="Definition"/>
       </w:pPr>
       <w:r>
-        <w:t>Definitio</w:t>
-      </w:r>
-      <w:r>
-        <w:t>n</w:t>
+        <w:t>Definition</w:t>
       </w:r>
     </w:p>
     <w:p>
@@ -239,6 +236,27 @@
         <w:pStyle w:val="DefinitionTerm"/>
       </w:pPr>
       <w:r>
+        <w:t>Definition Term</w:t>
+      </w:r>
+    </w:p>
+    <w:p>
+      <w:pPr>
+        <w:pStyle w:val="Compact"/>
+        <w:numPr>
+          <w:ilvl w:val="0"/>
+          <w:numId w:val="2"/>
+        </w:numPr>
+      </w:pPr>
+      <w:r>
+        <w:t>Compact</w:t>
+      </w:r>
+    </w:p>
+    <w:p>
+      <w:pPr>
+        <w:pStyle w:val="DefinitionTerm"/>
+      </w:pPr>
+      <w:r>
+        <w:lastRenderedPageBreak/>
         <w:t>Definition Term</w:t>
       </w:r>
     </w:p>
@@ -250,27 +268,6 @@
           <w:numId w:val="3"/>
         </w:numPr>
       </w:pPr>
-      <w:r>
-        <w:t>Compact</w:t>
-      </w:r>
-    </w:p>
-    <w:p>
-      <w:pPr>
-        <w:pStyle w:val="DefinitionTerm"/>
-      </w:pPr>
-      <w:r>
-        <w:lastRenderedPageBreak/>
-        <w:t>Definition Term</w:t>
-      </w:r>
-    </w:p>
-    <w:p>
-      <w:pPr>
-        <w:pStyle w:val="Compact"/>
-        <w:numPr>
-          <w:ilvl w:val="0"/>
-          <w:numId w:val="4"/>
-        </w:numPr>
-      </w:pPr>
       <w:proofErr w:type="spellStart"/>
       <w:r>
         <w:rPr>
@@ -415,10 +412,10 @@
       <w:r>
         <w:t>Body Text</w:t>
       </w:r>
-      <w:bookmarkStart w:id="13" w:name="preserving-and-sharing-data"/>
-      <w:bookmarkStart w:id="14" w:name="datasets-this-project-plans-to-create"/>
+      <w:bookmarkStart w:id="13" w:name="datasets-this-project-plans-to-create"/>
+      <w:bookmarkStart w:id="14" w:name="preserving-and-sharing-data"/>
+      <w:bookmarkEnd w:id="11"/>
       <w:bookmarkEnd w:id="12"/>
-      <w:bookmarkEnd w:id="11"/>
     </w:p>
     <w:p>
       <w:pPr>
@@ -435,8 +432,284 @@
         <w:t xml:space="preserve"> Body Text</w:t>
       </w:r>
     </w:p>
-    <w:bookmarkEnd w:id="14"/>
-    <w:bookmarkEnd w:id="13"/>
+    <w:p>
+      <w:pPr>
+        <w:pStyle w:val="BodyText"/>
+      </w:pPr>
+    </w:p>
+    <w:tbl>
+      <w:tblPr>
+        <w:tblStyle w:val="TableStyle1test"/>
+        <w:tblW w:w="0" w:type="auto"/>
+        <w:tblLook w:val="04A0" w:firstRow="1" w:lastRow="0" w:firstColumn="1" w:lastColumn="0" w:noHBand="0" w:noVBand="1"/>
+      </w:tblPr>
+      <w:tblGrid>
+        <w:gridCol w:w="4965"/>
+        <w:gridCol w:w="4611"/>
+      </w:tblGrid>
+      <w:tr>
+        <w:tc>
+          <w:tcPr>
+            <w:tcW w:w="4965" w:type="dxa"/>
+          </w:tcPr>
+          <w:p>
+            <w:pPr>
+              <w:pStyle w:val="BodyText"/>
+            </w:pPr>
+          </w:p>
+        </w:tc>
+        <w:tc>
+          <w:tcPr>
+            <w:tcW w:w="4611" w:type="dxa"/>
+          </w:tcPr>
+          <w:p>
+            <w:pPr>
+              <w:pStyle w:val="BodyText"/>
+            </w:pPr>
+          </w:p>
+        </w:tc>
+      </w:tr>
+      <w:tr>
+        <w:tc>
+          <w:tcPr>
+            <w:tcW w:w="4965" w:type="dxa"/>
+          </w:tcPr>
+          <w:p>
+            <w:pPr>
+              <w:pStyle w:val="BodyText"/>
+            </w:pPr>
+          </w:p>
+        </w:tc>
+        <w:tc>
+          <w:tcPr>
+            <w:tcW w:w="4611" w:type="dxa"/>
+          </w:tcPr>
+          <w:p>
+            <w:pPr>
+              <w:pStyle w:val="BodyText"/>
+            </w:pPr>
+          </w:p>
+        </w:tc>
+      </w:tr>
+    </w:tbl>
+    <w:p>
+      <w:pPr>
+        <w:pStyle w:val="BodyText"/>
+      </w:pPr>
+    </w:p>
+    <w:tbl>
+      <w:tblPr>
+        <w:tblStyle w:val="Table1"/>
+        <w:tblW w:w="0" w:type="auto"/>
+        <w:tblLook w:val="0020" w:firstRow="1" w:lastRow="0" w:firstColumn="0" w:lastColumn="0" w:noHBand="0" w:noVBand="0"/>
+      </w:tblPr>
+      <w:tblGrid>
+        <w:gridCol w:w="1195"/>
+        <w:gridCol w:w="2024"/>
+        <w:gridCol w:w="3149"/>
+      </w:tblGrid>
+      <w:tr>
+        <w:trPr>
+          <w:cnfStyle w:val="100000000000" w:firstRow="1" w:lastRow="0" w:firstColumn="0" w:lastColumn="0" w:oddVBand="0" w:evenVBand="0" w:oddHBand="0" w:evenHBand="0" w:firstRowFirstColumn="0" w:firstRowLastColumn="0" w:lastRowFirstColumn="0" w:lastRowLastColumn="0"/>
+          <w:tblHeader/>
+        </w:trPr>
+        <w:tc>
+          <w:tcPr>
+            <w:tcW w:w="0" w:type="auto"/>
+          </w:tcPr>
+          <w:bookmarkEnd w:id="13"/>
+          <w:bookmarkEnd w:id="14"/>
+          <w:p>
+            <w:pPr>
+              <w:spacing w:before="36" w:after="36"/>
+              <w:rPr>
+                <w:rFonts w:asciiTheme="minorHAnsi" w:hAnsiTheme="minorHAnsi"/>
+                <w:sz w:val="24"/>
+              </w:rPr>
+            </w:pPr>
+            <w:r>
+              <w:rPr>
+                <w:rFonts w:asciiTheme="minorHAnsi" w:hAnsiTheme="minorHAnsi"/>
+                <w:sz w:val="24"/>
+              </w:rPr>
+              <w:t>Version</w:t>
+            </w:r>
+          </w:p>
+        </w:tc>
+        <w:tc>
+          <w:tcPr>
+            <w:tcW w:w="0" w:type="auto"/>
+          </w:tcPr>
+          <w:p>
+            <w:pPr>
+              <w:spacing w:before="36" w:after="36"/>
+              <w:rPr>
+                <w:rFonts w:asciiTheme="minorHAnsi" w:hAnsiTheme="minorHAnsi"/>
+                <w:sz w:val="24"/>
+              </w:rPr>
+            </w:pPr>
+            <w:r>
+              <w:rPr>
+                <w:rFonts w:asciiTheme="minorHAnsi" w:hAnsiTheme="minorHAnsi"/>
+                <w:sz w:val="24"/>
+              </w:rPr>
+              <w:t>Publication date</w:t>
+            </w:r>
+          </w:p>
+        </w:tc>
+        <w:tc>
+          <w:tcPr>
+            <w:tcW w:w="0" w:type="auto"/>
+          </w:tcPr>
+          <w:p>
+            <w:pPr>
+              <w:spacing w:before="36" w:after="36"/>
+              <w:rPr>
+                <w:rFonts w:asciiTheme="minorHAnsi" w:hAnsiTheme="minorHAnsi"/>
+                <w:sz w:val="24"/>
+              </w:rPr>
+            </w:pPr>
+            <w:r>
+              <w:rPr>
+                <w:rFonts w:asciiTheme="minorHAnsi" w:hAnsiTheme="minorHAnsi"/>
+                <w:sz w:val="24"/>
+              </w:rPr>
+              <w:t>Changes</w:t>
+            </w:r>
+          </w:p>
+        </w:tc>
+      </w:tr>
+      <w:tr>
+        <w:tc>
+          <w:tcPr>
+            <w:tcW w:w="0" w:type="auto"/>
+          </w:tcPr>
+          <w:p>
+            <w:pPr>
+              <w:spacing w:before="36" w:after="36"/>
+              <w:rPr>
+                <w:rFonts w:asciiTheme="minorHAnsi" w:hAnsiTheme="minorHAnsi"/>
+                <w:sz w:val="24"/>
+              </w:rPr>
+            </w:pPr>
+            <w:r>
+              <w:rPr>
+                <w:rFonts w:asciiTheme="minorHAnsi" w:hAnsiTheme="minorHAnsi"/>
+                <w:sz w:val="24"/>
+              </w:rPr>
+              <w:t>Version 2</w:t>
+            </w:r>
+          </w:p>
+        </w:tc>
+        <w:tc>
+          <w:tcPr>
+            <w:tcW w:w="0" w:type="auto"/>
+          </w:tcPr>
+          <w:p>
+            <w:pPr>
+              <w:spacing w:before="36" w:after="36"/>
+              <w:rPr>
+                <w:rFonts w:asciiTheme="minorHAnsi" w:hAnsiTheme="minorHAnsi"/>
+                <w:sz w:val="24"/>
+              </w:rPr>
+            </w:pPr>
+            <w:r>
+              <w:rPr>
+                <w:rFonts w:asciiTheme="minorHAnsi" w:hAnsiTheme="minorHAnsi"/>
+                <w:sz w:val="24"/>
+              </w:rPr>
+              <w:t>14 Mar 2022</w:t>
+            </w:r>
+          </w:p>
+        </w:tc>
+        <w:tc>
+          <w:tcPr>
+            <w:tcW w:w="0" w:type="auto"/>
+          </w:tcPr>
+          <w:p>
+            <w:pPr>
+              <w:spacing w:before="36" w:after="36"/>
+              <w:rPr>
+                <w:rFonts w:asciiTheme="minorHAnsi" w:hAnsiTheme="minorHAnsi"/>
+                <w:sz w:val="24"/>
+              </w:rPr>
+            </w:pPr>
+            <w:r>
+              <w:rPr>
+                <w:rFonts w:asciiTheme="minorHAnsi" w:hAnsiTheme="minorHAnsi"/>
+                <w:sz w:val="24"/>
+              </w:rPr>
+              <w:t>Another version for example</w:t>
+            </w:r>
+          </w:p>
+        </w:tc>
+      </w:tr>
+      <w:tr>
+        <w:tc>
+          <w:tcPr>
+            <w:tcW w:w="0" w:type="auto"/>
+          </w:tcPr>
+          <w:p>
+            <w:pPr>
+              <w:spacing w:before="36" w:after="36"/>
+              <w:rPr>
+                <w:rFonts w:asciiTheme="minorHAnsi" w:hAnsiTheme="minorHAnsi"/>
+                <w:sz w:val="24"/>
+              </w:rPr>
+            </w:pPr>
+            <w:r>
+              <w:rPr>
+                <w:rFonts w:asciiTheme="minorHAnsi" w:hAnsiTheme="minorHAnsi"/>
+                <w:sz w:val="24"/>
+              </w:rPr>
+              <w:t>Version 1</w:t>
+            </w:r>
+          </w:p>
+        </w:tc>
+        <w:tc>
+          <w:tcPr>
+            <w:tcW w:w="0" w:type="auto"/>
+          </w:tcPr>
+          <w:p>
+            <w:pPr>
+              <w:spacing w:before="36" w:after="36"/>
+              <w:rPr>
+                <w:rFonts w:asciiTheme="minorHAnsi" w:hAnsiTheme="minorHAnsi"/>
+                <w:sz w:val="24"/>
+              </w:rPr>
+            </w:pPr>
+            <w:r>
+              <w:rPr>
+                <w:rFonts w:asciiTheme="minorHAnsi" w:hAnsiTheme="minorHAnsi"/>
+                <w:sz w:val="24"/>
+              </w:rPr>
+              <w:t>14 Mar 2022</w:t>
+            </w:r>
+          </w:p>
+        </w:tc>
+        <w:tc>
+          <w:tcPr>
+            <w:tcW w:w="0" w:type="auto"/>
+          </w:tcPr>
+          <w:p>
+            <w:pPr>
+              <w:spacing w:before="36" w:after="36"/>
+              <w:rPr>
+                <w:rFonts w:asciiTheme="minorHAnsi" w:hAnsiTheme="minorHAnsi"/>
+                <w:sz w:val="24"/>
+              </w:rPr>
+            </w:pPr>
+            <w:r>
+              <w:rPr>
+                <w:rFonts w:asciiTheme="minorHAnsi" w:hAnsiTheme="minorHAnsi"/>
+                <w:sz w:val="24"/>
+              </w:rPr>
+              <w:t>This is example of a version</w:t>
+            </w:r>
+          </w:p>
+        </w:tc>
+      </w:tr>
+    </w:tbl>
     <w:p>
       <w:pPr>
         <w:pStyle w:val="FirstParagraph"/>
@@ -453,7 +726,7 @@
 </file>
 
 <file path=word/endnotes.xml><?xml version="1.0" encoding="utf-8"?>
-<w:endnotes xmlns:wpc="http://schemas.microsoft.com/office/word/2010/wordprocessingCanvas" xmlns:cx="http://schemas.microsoft.com/office/drawing/2014/chartex" xmlns:cx1="http://schemas.microsoft.com/office/drawing/2015/9/8/chartex" xmlns:cx2="http://schemas.microsoft.com/office/drawing/2015/10/21/chartex" xmlns:cx3="http://schemas.microsoft.com/office/drawing/2016/5/9/chartex" xmlns:cx4="http://schemas.microsoft.com/office/drawing/2016/5/10/chartex" xmlns:cx5="http://schemas.microsoft.com/office/drawing/2016/5/11/chartex" xmlns:cx6="http://schemas.microsoft.com/office/drawing/2016/5/12/chartex" xmlns:cx7="http://schemas.microsoft.com/office/drawing/2016/5/13/chartex" xmlns:cx8="http://schemas.microsoft.com/office/drawing/2016/5/14/chartex" xmlns:mc="http://schemas.openxmlformats.org/markup-compatibility/2006" xmlns:aink="http://schemas.microsoft.com/office/drawing/2016/ink" xmlns:am3d="http://schemas.microsoft.com/office/drawing/2017/model3d" xmlns:o="urn:schemas-microsoft-com:office:office" xmlns:oel="http://schemas.microsoft.com/office/2019/extlst" xmlns:r="http://schemas.openxmlformats.org/officeDocument/2006/relationships" xmlns:m="http://schemas.openxmlformats.org/officeDocument/2006/math" xmlns:v="urn:schemas-microsoft-com:vml" xmlns:wp14="http://schemas.microsoft.com/office/word/2010/wordprocessingDrawing" xmlns:wp="http://schemas.openxmlformats.org/drawingml/2006/wordprocessingDrawing" xmlns:w10="urn:schemas-microsoft-com:office:word" xmlns:w="http://schemas.openxmlformats.org/wordprocessingml/2006/main" xmlns:w14="http://schemas.microsoft.com/office/word/2010/wordml" xmlns:w15="http://schemas.microsoft.com/office/word/2012/wordml" xmlns:w16cex="http://schemas.microsoft.com/office/word/2018/wordml/cex" xmlns:w16cid="http://schemas.microsoft.com/office/word/2016/wordml/cid" xmlns:w16="http://schemas.microsoft.com/office/word/2018/wordml" xmlns:w16du="http://schemas.microsoft.com/office/word/2023/wordml/word16du" xmlns:w16sdtdh="http://schemas.microsoft.com/office/word/2020/wordml/sdtdatahash" xmlns:w16se="http://schemas.microsoft.com/office/word/2015/wordml/symex" xmlns:wpg="http://schemas.microsoft.com/office/word/2010/wordprocessingGroup" xmlns:wpi="http://schemas.microsoft.com/office/word/2010/wordprocessingInk" xmlns:wne="http://schemas.microsoft.com/office/word/2006/wordml" xmlns:wps="http://schemas.microsoft.com/office/word/2010/wordprocessingShape" mc:Ignorable="w14 w15 w16se w16cid w16 w16cex w16sdtdh wp14">
+<w:endnotes xmlns:wpc="http://schemas.microsoft.com/office/word/2010/wordprocessingCanvas" xmlns:cx="http://schemas.microsoft.com/office/drawing/2014/chartex" xmlns:cx1="http://schemas.microsoft.com/office/drawing/2015/9/8/chartex" xmlns:cx2="http://schemas.microsoft.com/office/drawing/2015/10/21/chartex" xmlns:cx3="http://schemas.microsoft.com/office/drawing/2016/5/9/chartex" xmlns:cx4="http://schemas.microsoft.com/office/drawing/2016/5/10/chartex" xmlns:cx5="http://schemas.microsoft.com/office/drawing/2016/5/11/chartex" xmlns:cx6="http://schemas.microsoft.com/office/drawing/2016/5/12/chartex" xmlns:cx7="http://schemas.microsoft.com/office/drawing/2016/5/13/chartex" xmlns:cx8="http://schemas.microsoft.com/office/drawing/2016/5/14/chartex" xmlns:mc="http://schemas.openxmlformats.org/markup-compatibility/2006" xmlns:aink="http://schemas.microsoft.com/office/drawing/2016/ink" xmlns:am3d="http://schemas.microsoft.com/office/drawing/2017/model3d" xmlns:o="urn:schemas-microsoft-com:office:office" xmlns:oel="http://schemas.microsoft.com/office/2019/extlst" xmlns:r="http://schemas.openxmlformats.org/officeDocument/2006/relationships" xmlns:m="http://schemas.openxmlformats.org/officeDocument/2006/math" xmlns:v="urn:schemas-microsoft-com:vml" xmlns:wp14="http://schemas.microsoft.com/office/word/2010/wordprocessingDrawing" xmlns:wp="http://schemas.openxmlformats.org/drawingml/2006/wordprocessingDrawing" xmlns:w10="urn:schemas-microsoft-com:office:word" xmlns:w="http://schemas.openxmlformats.org/wordprocessingml/2006/main" xmlns:w14="http://schemas.microsoft.com/office/word/2010/wordml" xmlns:w15="http://schemas.microsoft.com/office/word/2012/wordml" xmlns:w16cex="http://schemas.microsoft.com/office/word/2018/wordml/cex" xmlns:w16cid="http://schemas.microsoft.com/office/word/2016/wordml/cid" xmlns:w16="http://schemas.microsoft.com/office/word/2018/wordml" xmlns:w16sdtdh="http://schemas.microsoft.com/office/word/2020/wordml/sdtdatahash" xmlns:w16se="http://schemas.microsoft.com/office/word/2015/wordml/symex" xmlns:wpg="http://schemas.microsoft.com/office/word/2010/wordprocessingGroup" xmlns:wpi="http://schemas.microsoft.com/office/word/2010/wordprocessingInk" xmlns:wne="http://schemas.microsoft.com/office/word/2006/wordml" xmlns:wps="http://schemas.microsoft.com/office/word/2010/wordprocessingShape" mc:Ignorable="w14 w15 w16se w16cid w16 w16cex w16sdtdh wp14">
   <w:endnote w:type="separator" w:id="-1">
     <w:p>
       <w:pPr>
@@ -478,7 +751,7 @@
 </file>
 
 <file path=word/footnotes.xml><?xml version="1.0" encoding="utf-8"?>
-<w:footnotes xmlns:wpc="http://schemas.microsoft.com/office/word/2010/wordprocessingCanvas" xmlns:cx="http://schemas.microsoft.com/office/drawing/2014/chartex" xmlns:cx1="http://schemas.microsoft.com/office/drawing/2015/9/8/chartex" xmlns:cx2="http://schemas.microsoft.com/office/drawing/2015/10/21/chartex" xmlns:cx3="http://schemas.microsoft.com/office/drawing/2016/5/9/chartex" xmlns:cx4="http://schemas.microsoft.com/office/drawing/2016/5/10/chartex" xmlns:cx5="http://schemas.microsoft.com/office/drawing/2016/5/11/chartex" xmlns:cx6="http://schemas.microsoft.com/office/drawing/2016/5/12/chartex" xmlns:cx7="http://schemas.microsoft.com/office/drawing/2016/5/13/chartex" xmlns:cx8="http://schemas.microsoft.com/office/drawing/2016/5/14/chartex" xmlns:mc="http://schemas.openxmlformats.org/markup-compatibility/2006" xmlns:aink="http://schemas.microsoft.com/office/drawing/2016/ink" xmlns:am3d="http://schemas.microsoft.com/office/drawing/2017/model3d" xmlns:o="urn:schemas-microsoft-com:office:office" xmlns:oel="http://schemas.microsoft.com/office/2019/extlst" xmlns:r="http://schemas.openxmlformats.org/officeDocument/2006/relationships" xmlns:m="http://schemas.openxmlformats.org/officeDocument/2006/math" xmlns:v="urn:schemas-microsoft-com:vml" xmlns:wp14="http://schemas.microsoft.com/office/word/2010/wordprocessingDrawing" xmlns:wp="http://schemas.openxmlformats.org/drawingml/2006/wordprocessingDrawing" xmlns:w10="urn:schemas-microsoft-com:office:word" xmlns:w="http://schemas.openxmlformats.org/wordprocessingml/2006/main" xmlns:w14="http://schemas.microsoft.com/office/word/2010/wordml" xmlns:w15="http://schemas.microsoft.com/office/word/2012/wordml" xmlns:w16cex="http://schemas.microsoft.com/office/word/2018/wordml/cex" xmlns:w16cid="http://schemas.microsoft.com/office/word/2016/wordml/cid" xmlns:w16="http://schemas.microsoft.com/office/word/2018/wordml" xmlns:w16du="http://schemas.microsoft.com/office/word/2023/wordml/word16du" xmlns:w16sdtdh="http://schemas.microsoft.com/office/word/2020/wordml/sdtdatahash" xmlns:w16se="http://schemas.microsoft.com/office/word/2015/wordml/symex" xmlns:wpg="http://schemas.microsoft.com/office/word/2010/wordprocessingGroup" xmlns:wpi="http://schemas.microsoft.com/office/word/2010/wordprocessingInk" xmlns:wne="http://schemas.microsoft.com/office/word/2006/wordml" xmlns:wps="http://schemas.microsoft.com/office/word/2010/wordprocessingShape" mc:Ignorable="w14 w15 w16se w16cid w16 w16cex w16sdtdh wp14">
+<w:footnotes xmlns:wpc="http://schemas.microsoft.com/office/word/2010/wordprocessingCanvas" xmlns:cx="http://schemas.microsoft.com/office/drawing/2014/chartex" xmlns:cx1="http://schemas.microsoft.com/office/drawing/2015/9/8/chartex" xmlns:cx2="http://schemas.microsoft.com/office/drawing/2015/10/21/chartex" xmlns:cx3="http://schemas.microsoft.com/office/drawing/2016/5/9/chartex" xmlns:cx4="http://schemas.microsoft.com/office/drawing/2016/5/10/chartex" xmlns:cx5="http://schemas.microsoft.com/office/drawing/2016/5/11/chartex" xmlns:cx6="http://schemas.microsoft.com/office/drawing/2016/5/12/chartex" xmlns:cx7="http://schemas.microsoft.com/office/drawing/2016/5/13/chartex" xmlns:cx8="http://schemas.microsoft.com/office/drawing/2016/5/14/chartex" xmlns:mc="http://schemas.openxmlformats.org/markup-compatibility/2006" xmlns:aink="http://schemas.microsoft.com/office/drawing/2016/ink" xmlns:am3d="http://schemas.microsoft.com/office/drawing/2017/model3d" xmlns:o="urn:schemas-microsoft-com:office:office" xmlns:oel="http://schemas.microsoft.com/office/2019/extlst" xmlns:r="http://schemas.openxmlformats.org/officeDocument/2006/relationships" xmlns:m="http://schemas.openxmlformats.org/officeDocument/2006/math" xmlns:v="urn:schemas-microsoft-com:vml" xmlns:wp14="http://schemas.microsoft.com/office/word/2010/wordprocessingDrawing" xmlns:wp="http://schemas.openxmlformats.org/drawingml/2006/wordprocessingDrawing" xmlns:w10="urn:schemas-microsoft-com:office:word" xmlns:w="http://schemas.openxmlformats.org/wordprocessingml/2006/main" xmlns:w14="http://schemas.microsoft.com/office/word/2010/wordml" xmlns:w15="http://schemas.microsoft.com/office/word/2012/wordml" xmlns:w16cex="http://schemas.microsoft.com/office/word/2018/wordml/cex" xmlns:w16cid="http://schemas.microsoft.com/office/word/2016/wordml/cid" xmlns:w16="http://schemas.microsoft.com/office/word/2018/wordml" xmlns:w16sdtdh="http://schemas.microsoft.com/office/word/2020/wordml/sdtdatahash" xmlns:w16se="http://schemas.microsoft.com/office/word/2015/wordml/symex" xmlns:wpg="http://schemas.microsoft.com/office/word/2010/wordprocessingGroup" xmlns:wpi="http://schemas.microsoft.com/office/word/2010/wordprocessingInk" xmlns:wne="http://schemas.microsoft.com/office/word/2006/wordml" xmlns:wps="http://schemas.microsoft.com/office/word/2010/wordprocessingShape" mc:Ignorable="w14 w15 w16se w16cid w16 w16cex w16sdtdh wp14">
   <w:footnote w:type="separator" w:id="-1">
     <w:p>
       <w:r>
@@ -497,7 +770,7 @@
 </file>
 
 <file path=word/header1.xml><?xml version="1.0" encoding="utf-8"?>
-<w:hdr xmlns:wpc="http://schemas.microsoft.com/office/word/2010/wordprocessingCanvas" xmlns:cx="http://schemas.microsoft.com/office/drawing/2014/chartex" xmlns:cx1="http://schemas.microsoft.com/office/drawing/2015/9/8/chartex" xmlns:cx2="http://schemas.microsoft.com/office/drawing/2015/10/21/chartex" xmlns:cx3="http://schemas.microsoft.com/office/drawing/2016/5/9/chartex" xmlns:cx4="http://schemas.microsoft.com/office/drawing/2016/5/10/chartex" xmlns:cx5="http://schemas.microsoft.com/office/drawing/2016/5/11/chartex" xmlns:cx6="http://schemas.microsoft.com/office/drawing/2016/5/12/chartex" xmlns:cx7="http://schemas.microsoft.com/office/drawing/2016/5/13/chartex" xmlns:cx8="http://schemas.microsoft.com/office/drawing/2016/5/14/chartex" xmlns:mc="http://schemas.openxmlformats.org/markup-compatibility/2006" xmlns:aink="http://schemas.microsoft.com/office/drawing/2016/ink" xmlns:am3d="http://schemas.microsoft.com/office/drawing/2017/model3d" xmlns:o="urn:schemas-microsoft-com:office:office" xmlns:oel="http://schemas.microsoft.com/office/2019/extlst" xmlns:r="http://schemas.openxmlformats.org/officeDocument/2006/relationships" xmlns:m="http://schemas.openxmlformats.org/officeDocument/2006/math" xmlns:v="urn:schemas-microsoft-com:vml" xmlns:wp14="http://schemas.microsoft.com/office/word/2010/wordprocessingDrawing" xmlns:wp="http://schemas.openxmlformats.org/drawingml/2006/wordprocessingDrawing" xmlns:w10="urn:schemas-microsoft-com:office:word" xmlns:w="http://schemas.openxmlformats.org/wordprocessingml/2006/main" xmlns:w14="http://schemas.microsoft.com/office/word/2010/wordml" xmlns:w15="http://schemas.microsoft.com/office/word/2012/wordml" xmlns:w16cex="http://schemas.microsoft.com/office/word/2018/wordml/cex" xmlns:w16cid="http://schemas.microsoft.com/office/word/2016/wordml/cid" xmlns:w16="http://schemas.microsoft.com/office/word/2018/wordml" xmlns:w16du="http://schemas.microsoft.com/office/word/2023/wordml/word16du" xmlns:w16sdtdh="http://schemas.microsoft.com/office/word/2020/wordml/sdtdatahash" xmlns:w16se="http://schemas.microsoft.com/office/word/2015/wordml/symex" xmlns:wpg="http://schemas.microsoft.com/office/word/2010/wordprocessingGroup" xmlns:wpi="http://schemas.microsoft.com/office/word/2010/wordprocessingInk" xmlns:wne="http://schemas.microsoft.com/office/word/2006/wordml" xmlns:wps="http://schemas.microsoft.com/office/word/2010/wordprocessingShape" mc:Ignorable="w14 w15 w16se w16cid w16 w16cex w16sdtdh wp14">
+<w:hdr xmlns:wpc="http://schemas.microsoft.com/office/word/2010/wordprocessingCanvas" xmlns:cx="http://schemas.microsoft.com/office/drawing/2014/chartex" xmlns:cx1="http://schemas.microsoft.com/office/drawing/2015/9/8/chartex" xmlns:cx2="http://schemas.microsoft.com/office/drawing/2015/10/21/chartex" xmlns:cx3="http://schemas.microsoft.com/office/drawing/2016/5/9/chartex" xmlns:cx4="http://schemas.microsoft.com/office/drawing/2016/5/10/chartex" xmlns:cx5="http://schemas.microsoft.com/office/drawing/2016/5/11/chartex" xmlns:cx6="http://schemas.microsoft.com/office/drawing/2016/5/12/chartex" xmlns:cx7="http://schemas.microsoft.com/office/drawing/2016/5/13/chartex" xmlns:cx8="http://schemas.microsoft.com/office/drawing/2016/5/14/chartex" xmlns:mc="http://schemas.openxmlformats.org/markup-compatibility/2006" xmlns:aink="http://schemas.microsoft.com/office/drawing/2016/ink" xmlns:am3d="http://schemas.microsoft.com/office/drawing/2017/model3d" xmlns:o="urn:schemas-microsoft-com:office:office" xmlns:oel="http://schemas.microsoft.com/office/2019/extlst" xmlns:r="http://schemas.openxmlformats.org/officeDocument/2006/relationships" xmlns:m="http://schemas.openxmlformats.org/officeDocument/2006/math" xmlns:v="urn:schemas-microsoft-com:vml" xmlns:wp14="http://schemas.microsoft.com/office/word/2010/wordprocessingDrawing" xmlns:wp="http://schemas.openxmlformats.org/drawingml/2006/wordprocessingDrawing" xmlns:w10="urn:schemas-microsoft-com:office:word" xmlns:w="http://schemas.openxmlformats.org/wordprocessingml/2006/main" xmlns:w14="http://schemas.microsoft.com/office/word/2010/wordml" xmlns:w15="http://schemas.microsoft.com/office/word/2012/wordml" xmlns:w16cex="http://schemas.microsoft.com/office/word/2018/wordml/cex" xmlns:w16cid="http://schemas.microsoft.com/office/word/2016/wordml/cid" xmlns:w16="http://schemas.microsoft.com/office/word/2018/wordml" xmlns:w16sdtdh="http://schemas.microsoft.com/office/word/2020/wordml/sdtdatahash" xmlns:w16se="http://schemas.microsoft.com/office/word/2015/wordml/symex" xmlns:wpg="http://schemas.microsoft.com/office/word/2010/wordprocessingGroup" xmlns:wpi="http://schemas.microsoft.com/office/word/2010/wordprocessingInk" xmlns:wne="http://schemas.microsoft.com/office/word/2006/wordml" xmlns:wps="http://schemas.microsoft.com/office/word/2010/wordprocessingShape" mc:Ignorable="w14 w15 w16se w16cid w16 w16cex w16sdtdh wp14">
   <w:p>
     <w:pPr>
       <w:pStyle w:val="Header"/>
@@ -508,7 +781,6 @@
         <w:alias w:val="Title"/>
         <w:tag w:val=""/>
         <w:id w:val="-555464086"/>
-        <w:placeholder/>
         <w:dataBinding w:prefixMappings="xmlns:ns0='http://purl.org/dc/elements/1.1/' xmlns:ns1='http://schemas.openxmlformats.org/package/2006/metadata/core-properties' " w:xpath="/ns1:coreProperties[1]/ns0:title[1]" w:storeItemID="{6C3C8BC8-F283-45AE-878A-BAB7291924A1}"/>
         <w:text/>
       </w:sdtPr>
@@ -537,7 +809,7 @@
       <w:rPr>
         <w:noProof/>
       </w:rPr>
-      <w:t>12 April 2023</w:t>
+      <w:t>2 August 2023</w:t>
     </w:r>
     <w:r>
       <w:fldChar w:fldCharType="end"/>
@@ -547,11 +819,11 @@
 </file>
 
 <file path=word/numbering.xml><?xml version="1.0" encoding="utf-8"?>
-<w:numbering xmlns:wpc="http://schemas.microsoft.com/office/word/2010/wordprocessingCanvas" xmlns:cx="http://schemas.microsoft.com/office/drawing/2014/chartex" xmlns:cx1="http://schemas.microsoft.com/office/drawing/2015/9/8/chartex" xmlns:cx2="http://schemas.microsoft.com/office/drawing/2015/10/21/chartex" xmlns:cx3="http://schemas.microsoft.com/office/drawing/2016/5/9/chartex" xmlns:cx4="http://schemas.microsoft.com/office/drawing/2016/5/10/chartex" xmlns:cx5="http://schemas.microsoft.com/office/drawing/2016/5/11/chartex" xmlns:cx6="http://schemas.microsoft.com/office/drawing/2016/5/12/chartex" xmlns:cx7="http://schemas.microsoft.com/office/drawing/2016/5/13/chartex" xmlns:cx8="http://schemas.microsoft.com/office/drawing/2016/5/14/chartex" xmlns:mc="http://schemas.openxmlformats.org/markup-compatibility/2006" xmlns:aink="http://schemas.microsoft.com/office/drawing/2016/ink" xmlns:am3d="http://schemas.microsoft.com/office/drawing/2017/model3d" xmlns:o="urn:schemas-microsoft-com:office:office" xmlns:oel="http://schemas.microsoft.com/office/2019/extlst" xmlns:r="http://schemas.openxmlformats.org/officeDocument/2006/relationships" xmlns:m="http://schemas.openxmlformats.org/officeDocument/2006/math" xmlns:v="urn:schemas-microsoft-com:vml" xmlns:wp14="http://schemas.microsoft.com/office/word/2010/wordprocessingDrawing" xmlns:wp="http://schemas.openxmlformats.org/drawingml/2006/wordprocessingDrawing" xmlns:w10="urn:schemas-microsoft-com:office:word" xmlns:w="http://schemas.openxmlformats.org/wordprocessingml/2006/main" xmlns:w14="http://schemas.microsoft.com/office/word/2010/wordml" xmlns:w15="http://schemas.microsoft.com/office/word/2012/wordml" xmlns:w16cex="http://schemas.microsoft.com/office/word/2018/wordml/cex" xmlns:w16cid="http://schemas.microsoft.com/office/word/2016/wordml/cid" xmlns:w16="http://schemas.microsoft.com/office/word/2018/wordml" xmlns:w16du="http://schemas.microsoft.com/office/word/2023/wordml/word16du" xmlns:w16sdtdh="http://schemas.microsoft.com/office/word/2020/wordml/sdtdatahash" xmlns:w16se="http://schemas.microsoft.com/office/word/2015/wordml/symex" xmlns:wpg="http://schemas.microsoft.com/office/word/2010/wordprocessingGroup" xmlns:wpi="http://schemas.microsoft.com/office/word/2010/wordprocessingInk" xmlns:wne="http://schemas.microsoft.com/office/word/2006/wordml" xmlns:wps="http://schemas.microsoft.com/office/word/2010/wordprocessingShape" mc:Ignorable="w14 w15 w16se w16cid w16 w16cex w16sdtdh wp14">
+<w:numbering xmlns:wpc="http://schemas.microsoft.com/office/word/2010/wordprocessingCanvas" xmlns:cx="http://schemas.microsoft.com/office/drawing/2014/chartex" xmlns:cx1="http://schemas.microsoft.com/office/drawing/2015/9/8/chartex" xmlns:cx2="http://schemas.microsoft.com/office/drawing/2015/10/21/chartex" xmlns:cx3="http://schemas.microsoft.com/office/drawing/2016/5/9/chartex" xmlns:cx4="http://schemas.microsoft.com/office/drawing/2016/5/10/chartex" xmlns:cx5="http://schemas.microsoft.com/office/drawing/2016/5/11/chartex" xmlns:cx6="http://schemas.microsoft.com/office/drawing/2016/5/12/chartex" xmlns:cx7="http://schemas.microsoft.com/office/drawing/2016/5/13/chartex" xmlns:cx8="http://schemas.microsoft.com/office/drawing/2016/5/14/chartex" xmlns:mc="http://schemas.openxmlformats.org/markup-compatibility/2006" xmlns:aink="http://schemas.microsoft.com/office/drawing/2016/ink" xmlns:am3d="http://schemas.microsoft.com/office/drawing/2017/model3d" xmlns:o="urn:schemas-microsoft-com:office:office" xmlns:oel="http://schemas.microsoft.com/office/2019/extlst" xmlns:r="http://schemas.openxmlformats.org/officeDocument/2006/relationships" xmlns:m="http://schemas.openxmlformats.org/officeDocument/2006/math" xmlns:v="urn:schemas-microsoft-com:vml" xmlns:wp14="http://schemas.microsoft.com/office/word/2010/wordprocessingDrawing" xmlns:wp="http://schemas.openxmlformats.org/drawingml/2006/wordprocessingDrawing" xmlns:w10="urn:schemas-microsoft-com:office:word" xmlns:w="http://schemas.openxmlformats.org/wordprocessingml/2006/main" xmlns:w14="http://schemas.microsoft.com/office/word/2010/wordml" xmlns:w15="http://schemas.microsoft.com/office/word/2012/wordml" xmlns:w16cex="http://schemas.microsoft.com/office/word/2018/wordml/cex" xmlns:w16cid="http://schemas.microsoft.com/office/word/2016/wordml/cid" xmlns:w16="http://schemas.microsoft.com/office/word/2018/wordml" xmlns:w16sdtdh="http://schemas.microsoft.com/office/word/2020/wordml/sdtdatahash" xmlns:w16se="http://schemas.microsoft.com/office/word/2015/wordml/symex" xmlns:wpg="http://schemas.microsoft.com/office/word/2010/wordprocessingGroup" xmlns:wpi="http://schemas.microsoft.com/office/word/2010/wordprocessingInk" xmlns:wne="http://schemas.microsoft.com/office/word/2006/wordml" xmlns:wps="http://schemas.microsoft.com/office/word/2010/wordprocessingShape" mc:Ignorable="w14 w15 w16se w16cid w16 w16cex w16sdtdh wp14">
   <w:abstractNum w:abstractNumId="0" w15:restartNumberingAfterBreak="0">
     <w:nsid w:val="FFFFFF7C"/>
     <w:multiLevelType w:val="singleLevel"/>
-    <w:tmpl w:val="1FA8D7FA"/>
+    <w:tmpl w:val="F928FB08"/>
     <w:lvl w:ilvl="0">
       <w:start w:val="1"/>
       <w:numFmt w:val="decimal"/>
@@ -568,7 +840,7 @@
   <w:abstractNum w:abstractNumId="1" w15:restartNumberingAfterBreak="0">
     <w:nsid w:val="FFFFFF7D"/>
     <w:multiLevelType w:val="singleLevel"/>
-    <w:tmpl w:val="999A51C0"/>
+    <w:tmpl w:val="86920BE0"/>
     <w:lvl w:ilvl="0">
       <w:start w:val="1"/>
       <w:numFmt w:val="decimal"/>
@@ -585,7 +857,7 @@
   <w:abstractNum w:abstractNumId="2" w15:restartNumberingAfterBreak="0">
     <w:nsid w:val="FFFFFF7E"/>
     <w:multiLevelType w:val="singleLevel"/>
-    <w:tmpl w:val="AA3E7D7A"/>
+    <w:tmpl w:val="5414F38A"/>
     <w:lvl w:ilvl="0">
       <w:start w:val="1"/>
       <w:numFmt w:val="decimal"/>
@@ -602,7 +874,7 @@
   <w:abstractNum w:abstractNumId="3" w15:restartNumberingAfterBreak="0">
     <w:nsid w:val="FFFFFF7F"/>
     <w:multiLevelType w:val="singleLevel"/>
-    <w:tmpl w:val="4EE88C94"/>
+    <w:tmpl w:val="0F207D24"/>
     <w:lvl w:ilvl="0">
       <w:start w:val="1"/>
       <w:numFmt w:val="decimal"/>
@@ -619,7 +891,7 @@
   <w:abstractNum w:abstractNumId="4" w15:restartNumberingAfterBreak="0">
     <w:nsid w:val="FFFFFF80"/>
     <w:multiLevelType w:val="singleLevel"/>
-    <w:tmpl w:val="CA440E9E"/>
+    <w:tmpl w:val="20ACB480"/>
     <w:lvl w:ilvl="0">
       <w:start w:val="1"/>
       <w:numFmt w:val="bullet"/>
@@ -639,7 +911,7 @@
   <w:abstractNum w:abstractNumId="5" w15:restartNumberingAfterBreak="0">
     <w:nsid w:val="FFFFFF81"/>
     <w:multiLevelType w:val="singleLevel"/>
-    <w:tmpl w:val="BA4C8D62"/>
+    <w:tmpl w:val="C3147DA2"/>
     <w:lvl w:ilvl="0">
       <w:start w:val="1"/>
       <w:numFmt w:val="bullet"/>
@@ -659,7 +931,7 @@
   <w:abstractNum w:abstractNumId="6" w15:restartNumberingAfterBreak="0">
     <w:nsid w:val="FFFFFF82"/>
     <w:multiLevelType w:val="singleLevel"/>
-    <w:tmpl w:val="6694C944"/>
+    <w:tmpl w:val="92067144"/>
     <w:lvl w:ilvl="0">
       <w:start w:val="1"/>
       <w:numFmt w:val="bullet"/>
@@ -679,7 +951,7 @@
   <w:abstractNum w:abstractNumId="7" w15:restartNumberingAfterBreak="0">
     <w:nsid w:val="FFFFFF83"/>
     <w:multiLevelType w:val="singleLevel"/>
-    <w:tmpl w:val="9F3C4632"/>
+    <w:tmpl w:val="738665B6"/>
     <w:lvl w:ilvl="0">
       <w:start w:val="1"/>
       <w:numFmt w:val="bullet"/>
@@ -699,7 +971,7 @@
   <w:abstractNum w:abstractNumId="8" w15:restartNumberingAfterBreak="0">
     <w:nsid w:val="FFFFFF88"/>
     <w:multiLevelType w:val="singleLevel"/>
-    <w:tmpl w:val="7F704FEE"/>
+    <w:tmpl w:val="44CE0618"/>
     <w:lvl w:ilvl="0">
       <w:start w:val="1"/>
       <w:numFmt w:val="decimal"/>
@@ -716,7 +988,7 @@
   <w:abstractNum w:abstractNumId="9" w15:restartNumberingAfterBreak="0">
     <w:nsid w:val="FFFFFF89"/>
     <w:multiLevelType w:val="singleLevel"/>
-    <w:tmpl w:val="6EAE8186"/>
+    <w:tmpl w:val="013CAFE4"/>
     <w:lvl w:ilvl="0">
       <w:start w:val="1"/>
       <w:numFmt w:val="bullet"/>
@@ -734,83 +1006,6 @@
     </w:lvl>
   </w:abstractNum>
   <w:abstractNum w:abstractNumId="10" w15:restartNumberingAfterBreak="0">
-    <w:nsid w:val="0000A990"/>
-    <w:multiLevelType w:val="multilevel"/>
-    <w:tmpl w:val="0A9432CC"/>
-    <w:lvl w:ilvl="0">
-      <w:numFmt w:val="bullet"/>
-      <w:lvlText w:val=" "/>
-      <w:lvlJc w:val="left"/>
-      <w:pPr>
-        <w:ind w:left="720" w:hanging="480"/>
-      </w:pPr>
-    </w:lvl>
-    <w:lvl w:ilvl="1">
-      <w:numFmt w:val="bullet"/>
-      <w:lvlText w:val=" "/>
-      <w:lvlJc w:val="left"/>
-      <w:pPr>
-        <w:ind w:left="1440" w:hanging="480"/>
-      </w:pPr>
-    </w:lvl>
-    <w:lvl w:ilvl="2">
-      <w:numFmt w:val="bullet"/>
-      <w:lvlText w:val=" "/>
-      <w:lvlJc w:val="left"/>
-      <w:pPr>
-        <w:ind w:left="2160" w:hanging="480"/>
-      </w:pPr>
-    </w:lvl>
-    <w:lvl w:ilvl="3">
-      <w:numFmt w:val="bullet"/>
-      <w:lvlText w:val=" "/>
-      <w:lvlJc w:val="left"/>
-      <w:pPr>
-        <w:ind w:left="2880" w:hanging="480"/>
-      </w:pPr>
-    </w:lvl>
-    <w:lvl w:ilvl="4">
-      <w:numFmt w:val="bullet"/>
-      <w:lvlText w:val=" "/>
-      <w:lvlJc w:val="left"/>
-      <w:pPr>
-        <w:ind w:left="3600" w:hanging="480"/>
-      </w:pPr>
-    </w:lvl>
-    <w:lvl w:ilvl="5">
-      <w:numFmt w:val="bullet"/>
-      <w:lvlText w:val=" "/>
-      <w:lvlJc w:val="left"/>
-      <w:pPr>
-        <w:ind w:left="4320" w:hanging="480"/>
-      </w:pPr>
-    </w:lvl>
-    <w:lvl w:ilvl="6">
-      <w:numFmt w:val="bullet"/>
-      <w:lvlText w:val=" "/>
-      <w:lvlJc w:val="left"/>
-      <w:pPr>
-        <w:ind w:left="5040" w:hanging="480"/>
-      </w:pPr>
-    </w:lvl>
-    <w:lvl w:ilvl="7">
-      <w:numFmt w:val="bullet"/>
-      <w:lvlText w:val=" "/>
-      <w:lvlJc w:val="left"/>
-      <w:pPr>
-        <w:ind w:left="5760" w:hanging="480"/>
-      </w:pPr>
-    </w:lvl>
-    <w:lvl w:ilvl="8">
-      <w:numFmt w:val="bullet"/>
-      <w:lvlText w:val=" "/>
-      <w:lvlJc w:val="left"/>
-      <w:pPr>
-        <w:ind w:left="6480" w:hanging="480"/>
-      </w:pPr>
-    </w:lvl>
-  </w:abstractNum>
-  <w:abstractNum w:abstractNumId="11" w15:restartNumberingAfterBreak="0">
     <w:nsid w:val="0000A991"/>
     <w:multiLevelType w:val="multilevel"/>
     <w:tmpl w:val="8DDA66B0"/>
@@ -887,522 +1082,46 @@
       </w:pPr>
     </w:lvl>
   </w:abstractNum>
-  <w:num w:numId="1" w16cid:durableId="479420564">
+  <w:num w:numId="1" w16cid:durableId="107088640">
     <w:abstractNumId w:val="10"/>
   </w:num>
-  <w:num w:numId="2" w16cid:durableId="107088640">
-    <w:abstractNumId w:val="11"/>
+  <w:num w:numId="2" w16cid:durableId="1499686752">
+    <w:abstractNumId w:val="10"/>
   </w:num>
-  <w:num w:numId="3" w16cid:durableId="1499686752">
-    <w:abstractNumId w:val="11"/>
+  <w:num w:numId="3" w16cid:durableId="1489245616">
+    <w:abstractNumId w:val="10"/>
   </w:num>
-  <w:num w:numId="4" w16cid:durableId="1489245616">
-    <w:abstractNumId w:val="11"/>
-  </w:num>
-  <w:num w:numId="5" w16cid:durableId="2131000859">
-    <w:abstractNumId w:val="11"/>
-  </w:num>
-  <w:num w:numId="6" w16cid:durableId="777524986">
-    <w:abstractNumId w:val="11"/>
-  </w:num>
-  <w:num w:numId="7" w16cid:durableId="1976132476">
-    <w:abstractNumId w:val="11"/>
-  </w:num>
-  <w:num w:numId="8" w16cid:durableId="751312957">
-    <w:abstractNumId w:val="11"/>
-  </w:num>
-  <w:num w:numId="9" w16cid:durableId="473716503">
-    <w:abstractNumId w:val="11"/>
-  </w:num>
-  <w:num w:numId="10" w16cid:durableId="61879129">
-    <w:abstractNumId w:val="11"/>
-  </w:num>
-  <w:num w:numId="11" w16cid:durableId="1273127574">
-    <w:abstractNumId w:val="11"/>
-  </w:num>
-  <w:num w:numId="12" w16cid:durableId="1045449111">
-    <w:abstractNumId w:val="11"/>
-  </w:num>
-  <w:num w:numId="13" w16cid:durableId="620499030">
-    <w:abstractNumId w:val="11"/>
-  </w:num>
-  <w:num w:numId="14" w16cid:durableId="824126639">
-    <w:abstractNumId w:val="11"/>
-  </w:num>
-  <w:num w:numId="15" w16cid:durableId="1963460090">
-    <w:abstractNumId w:val="11"/>
-  </w:num>
-  <w:num w:numId="16" w16cid:durableId="335886420">
-    <w:abstractNumId w:val="11"/>
-  </w:num>
-  <w:num w:numId="17" w16cid:durableId="1548107704">
-    <w:abstractNumId w:val="11"/>
-  </w:num>
-  <w:num w:numId="18" w16cid:durableId="1428968292">
-    <w:abstractNumId w:val="11"/>
-  </w:num>
-  <w:num w:numId="19" w16cid:durableId="1295481474">
-    <w:abstractNumId w:val="11"/>
-  </w:num>
-  <w:num w:numId="20" w16cid:durableId="1885290054">
-    <w:abstractNumId w:val="11"/>
-  </w:num>
-  <w:num w:numId="21" w16cid:durableId="135415427">
-    <w:abstractNumId w:val="11"/>
-  </w:num>
-  <w:num w:numId="22" w16cid:durableId="735978064">
-    <w:abstractNumId w:val="11"/>
-  </w:num>
-  <w:num w:numId="23" w16cid:durableId="683436931">
+  <w:num w:numId="4" w16cid:durableId="653141442">
     <w:abstractNumId w:val="9"/>
   </w:num>
-  <w:num w:numId="24" w16cid:durableId="741605662">
+  <w:num w:numId="5" w16cid:durableId="226308724">
     <w:abstractNumId w:val="7"/>
   </w:num>
-  <w:num w:numId="25" w16cid:durableId="2010868867">
+  <w:num w:numId="6" w16cid:durableId="1808544035">
     <w:abstractNumId w:val="6"/>
   </w:num>
-  <w:num w:numId="26" w16cid:durableId="369262424">
+  <w:num w:numId="7" w16cid:durableId="2046370666">
     <w:abstractNumId w:val="5"/>
   </w:num>
-  <w:num w:numId="27" w16cid:durableId="2087265549">
+  <w:num w:numId="8" w16cid:durableId="1583752809">
     <w:abstractNumId w:val="4"/>
   </w:num>
-  <w:num w:numId="28" w16cid:durableId="1990792493">
+  <w:num w:numId="9" w16cid:durableId="1121800132">
     <w:abstractNumId w:val="8"/>
   </w:num>
-  <w:num w:numId="29" w16cid:durableId="732237034">
+  <w:num w:numId="10" w16cid:durableId="546340068">
     <w:abstractNumId w:val="3"/>
   </w:num>
-  <w:num w:numId="30" w16cid:durableId="225993093">
+  <w:num w:numId="11" w16cid:durableId="24839230">
     <w:abstractNumId w:val="2"/>
   </w:num>
-  <w:num w:numId="31" w16cid:durableId="357200163">
+  <w:num w:numId="12" w16cid:durableId="219439398">
     <w:abstractNumId w:val="1"/>
   </w:num>
-  <w:num w:numId="32" w16cid:durableId="1648822774">
+  <w:num w:numId="13" w16cid:durableId="1224834558">
     <w:abstractNumId w:val="0"/>
   </w:num>
-  <w:num w:numId="33" w16cid:durableId="1493522304">
-    <w:abstractNumId w:val="9"/>
-  </w:num>
-  <w:num w:numId="34" w16cid:durableId="1399281143">
-    <w:abstractNumId w:val="7"/>
-  </w:num>
-  <w:num w:numId="35" w16cid:durableId="1211921660">
-    <w:abstractNumId w:val="6"/>
-  </w:num>
-  <w:num w:numId="36" w16cid:durableId="260113794">
-    <w:abstractNumId w:val="5"/>
-  </w:num>
-  <w:num w:numId="37" w16cid:durableId="222520684">
-    <w:abstractNumId w:val="4"/>
-  </w:num>
-  <w:num w:numId="38" w16cid:durableId="1313753505">
-    <w:abstractNumId w:val="8"/>
-  </w:num>
-  <w:num w:numId="39" w16cid:durableId="356153253">
-    <w:abstractNumId w:val="3"/>
-  </w:num>
-  <w:num w:numId="40" w16cid:durableId="1310788074">
-    <w:abstractNumId w:val="2"/>
-  </w:num>
-  <w:num w:numId="41" w16cid:durableId="242229799">
-    <w:abstractNumId w:val="1"/>
-  </w:num>
-  <w:num w:numId="42" w16cid:durableId="1136491230">
-    <w:abstractNumId w:val="0"/>
-  </w:num>
-  <w:num w:numId="43" w16cid:durableId="238298547">
-    <w:abstractNumId w:val="9"/>
-  </w:num>
-  <w:num w:numId="44" w16cid:durableId="333460139">
-    <w:abstractNumId w:val="7"/>
-  </w:num>
-  <w:num w:numId="45" w16cid:durableId="2083409080">
-    <w:abstractNumId w:val="6"/>
-  </w:num>
-  <w:num w:numId="46" w16cid:durableId="703409706">
-    <w:abstractNumId w:val="5"/>
-  </w:num>
-  <w:num w:numId="47" w16cid:durableId="168834983">
-    <w:abstractNumId w:val="4"/>
-  </w:num>
-  <w:num w:numId="48" w16cid:durableId="1933666217">
-    <w:abstractNumId w:val="8"/>
-  </w:num>
-  <w:num w:numId="49" w16cid:durableId="36509532">
-    <w:abstractNumId w:val="3"/>
-  </w:num>
-  <w:num w:numId="50" w16cid:durableId="727343071">
-    <w:abstractNumId w:val="2"/>
-  </w:num>
-  <w:num w:numId="51" w16cid:durableId="721826922">
-    <w:abstractNumId w:val="1"/>
-  </w:num>
-  <w:num w:numId="52" w16cid:durableId="1968274138">
-    <w:abstractNumId w:val="0"/>
-  </w:num>
-  <w:num w:numId="53" w16cid:durableId="1499468270">
-    <w:abstractNumId w:val="9"/>
-  </w:num>
-  <w:num w:numId="54" w16cid:durableId="986473488">
-    <w:abstractNumId w:val="7"/>
-  </w:num>
-  <w:num w:numId="55" w16cid:durableId="37631585">
-    <w:abstractNumId w:val="6"/>
-  </w:num>
-  <w:num w:numId="56" w16cid:durableId="1772968262">
-    <w:abstractNumId w:val="5"/>
-  </w:num>
-  <w:num w:numId="57" w16cid:durableId="1731030927">
-    <w:abstractNumId w:val="4"/>
-  </w:num>
-  <w:num w:numId="58" w16cid:durableId="924609784">
-    <w:abstractNumId w:val="8"/>
-  </w:num>
-  <w:num w:numId="59" w16cid:durableId="1277902862">
-    <w:abstractNumId w:val="3"/>
-  </w:num>
-  <w:num w:numId="60" w16cid:durableId="532159551">
-    <w:abstractNumId w:val="2"/>
-  </w:num>
-  <w:num w:numId="61" w16cid:durableId="724061568">
-    <w:abstractNumId w:val="1"/>
-  </w:num>
-  <w:num w:numId="62" w16cid:durableId="1877111613">
-    <w:abstractNumId w:val="0"/>
-  </w:num>
-  <w:num w:numId="63" w16cid:durableId="709301511">
-    <w:abstractNumId w:val="9"/>
-  </w:num>
-  <w:num w:numId="64" w16cid:durableId="1904291932">
-    <w:abstractNumId w:val="7"/>
-  </w:num>
-  <w:num w:numId="65" w16cid:durableId="2135513203">
-    <w:abstractNumId w:val="6"/>
-  </w:num>
-  <w:num w:numId="66" w16cid:durableId="1640763614">
-    <w:abstractNumId w:val="5"/>
-  </w:num>
-  <w:num w:numId="67" w16cid:durableId="1664165429">
-    <w:abstractNumId w:val="4"/>
-  </w:num>
-  <w:num w:numId="68" w16cid:durableId="1159269462">
-    <w:abstractNumId w:val="8"/>
-  </w:num>
-  <w:num w:numId="69" w16cid:durableId="2110467470">
-    <w:abstractNumId w:val="3"/>
-  </w:num>
-  <w:num w:numId="70" w16cid:durableId="1669286451">
-    <w:abstractNumId w:val="2"/>
-  </w:num>
-  <w:num w:numId="71" w16cid:durableId="694355129">
-    <w:abstractNumId w:val="1"/>
-  </w:num>
-  <w:num w:numId="72" w16cid:durableId="288901265">
-    <w:abstractNumId w:val="0"/>
-  </w:num>
-  <w:num w:numId="73" w16cid:durableId="94638365">
-    <w:abstractNumId w:val="9"/>
-  </w:num>
-  <w:num w:numId="74" w16cid:durableId="1503203056">
-    <w:abstractNumId w:val="7"/>
-  </w:num>
-  <w:num w:numId="75" w16cid:durableId="956646111">
-    <w:abstractNumId w:val="6"/>
-  </w:num>
-  <w:num w:numId="76" w16cid:durableId="475149512">
-    <w:abstractNumId w:val="5"/>
-  </w:num>
-  <w:num w:numId="77" w16cid:durableId="264725983">
-    <w:abstractNumId w:val="4"/>
-  </w:num>
-  <w:num w:numId="78" w16cid:durableId="812216398">
-    <w:abstractNumId w:val="8"/>
-  </w:num>
-  <w:num w:numId="79" w16cid:durableId="1590233291">
-    <w:abstractNumId w:val="3"/>
-  </w:num>
-  <w:num w:numId="80" w16cid:durableId="600142807">
-    <w:abstractNumId w:val="2"/>
-  </w:num>
-  <w:num w:numId="81" w16cid:durableId="141772854">
-    <w:abstractNumId w:val="1"/>
-  </w:num>
-  <w:num w:numId="82" w16cid:durableId="1154224473">
-    <w:abstractNumId w:val="0"/>
-  </w:num>
-  <w:num w:numId="83" w16cid:durableId="780732384">
-    <w:abstractNumId w:val="9"/>
-  </w:num>
-  <w:num w:numId="84" w16cid:durableId="2124420954">
-    <w:abstractNumId w:val="7"/>
-  </w:num>
-  <w:num w:numId="85" w16cid:durableId="1400862922">
-    <w:abstractNumId w:val="6"/>
-  </w:num>
-  <w:num w:numId="86" w16cid:durableId="1153109191">
-    <w:abstractNumId w:val="5"/>
-  </w:num>
-  <w:num w:numId="87" w16cid:durableId="973634970">
-    <w:abstractNumId w:val="4"/>
-  </w:num>
-  <w:num w:numId="88" w16cid:durableId="98571832">
-    <w:abstractNumId w:val="8"/>
-  </w:num>
-  <w:num w:numId="89" w16cid:durableId="1004895149">
-    <w:abstractNumId w:val="3"/>
-  </w:num>
-  <w:num w:numId="90" w16cid:durableId="825827272">
-    <w:abstractNumId w:val="2"/>
-  </w:num>
-  <w:num w:numId="91" w16cid:durableId="1116831525">
-    <w:abstractNumId w:val="1"/>
-  </w:num>
-  <w:num w:numId="92" w16cid:durableId="559295339">
-    <w:abstractNumId w:val="0"/>
-  </w:num>
-  <w:num w:numId="93" w16cid:durableId="1029532143">
-    <w:abstractNumId w:val="9"/>
-  </w:num>
-  <w:num w:numId="94" w16cid:durableId="303237473">
-    <w:abstractNumId w:val="7"/>
-  </w:num>
-  <w:num w:numId="95" w16cid:durableId="926033439">
-    <w:abstractNumId w:val="6"/>
-  </w:num>
-  <w:num w:numId="96" w16cid:durableId="865408617">
-    <w:abstractNumId w:val="5"/>
-  </w:num>
-  <w:num w:numId="97" w16cid:durableId="1387530828">
-    <w:abstractNumId w:val="4"/>
-  </w:num>
-  <w:num w:numId="98" w16cid:durableId="405491560">
-    <w:abstractNumId w:val="8"/>
-  </w:num>
-  <w:num w:numId="99" w16cid:durableId="1603950939">
-    <w:abstractNumId w:val="3"/>
-  </w:num>
-  <w:num w:numId="100" w16cid:durableId="1248881221">
-    <w:abstractNumId w:val="2"/>
-  </w:num>
-  <w:num w:numId="101" w16cid:durableId="1779443175">
-    <w:abstractNumId w:val="1"/>
-  </w:num>
-  <w:num w:numId="102" w16cid:durableId="1416825109">
-    <w:abstractNumId w:val="0"/>
-  </w:num>
-  <w:num w:numId="103" w16cid:durableId="1398480326">
-    <w:abstractNumId w:val="9"/>
-  </w:num>
-  <w:num w:numId="104" w16cid:durableId="102656794">
-    <w:abstractNumId w:val="7"/>
-  </w:num>
-  <w:num w:numId="105" w16cid:durableId="1546065686">
-    <w:abstractNumId w:val="6"/>
-  </w:num>
-  <w:num w:numId="106" w16cid:durableId="1898740340">
-    <w:abstractNumId w:val="5"/>
-  </w:num>
-  <w:num w:numId="107" w16cid:durableId="721635413">
-    <w:abstractNumId w:val="4"/>
-  </w:num>
-  <w:num w:numId="108" w16cid:durableId="228542556">
-    <w:abstractNumId w:val="8"/>
-  </w:num>
-  <w:num w:numId="109" w16cid:durableId="833036942">
-    <w:abstractNumId w:val="3"/>
-  </w:num>
-  <w:num w:numId="110" w16cid:durableId="430592375">
-    <w:abstractNumId w:val="2"/>
-  </w:num>
-  <w:num w:numId="111" w16cid:durableId="1076511743">
-    <w:abstractNumId w:val="1"/>
-  </w:num>
-  <w:num w:numId="112" w16cid:durableId="1308435744">
-    <w:abstractNumId w:val="0"/>
-  </w:num>
-  <w:num w:numId="113" w16cid:durableId="1556236083">
-    <w:abstractNumId w:val="9"/>
-  </w:num>
-  <w:num w:numId="114" w16cid:durableId="255290635">
-    <w:abstractNumId w:val="7"/>
-  </w:num>
-  <w:num w:numId="115" w16cid:durableId="2011105964">
-    <w:abstractNumId w:val="6"/>
-  </w:num>
-  <w:num w:numId="116" w16cid:durableId="520628356">
-    <w:abstractNumId w:val="5"/>
-  </w:num>
-  <w:num w:numId="117" w16cid:durableId="487668120">
-    <w:abstractNumId w:val="4"/>
-  </w:num>
-  <w:num w:numId="118" w16cid:durableId="1413773419">
-    <w:abstractNumId w:val="8"/>
-  </w:num>
-  <w:num w:numId="119" w16cid:durableId="417993027">
-    <w:abstractNumId w:val="3"/>
-  </w:num>
-  <w:num w:numId="120" w16cid:durableId="30345583">
-    <w:abstractNumId w:val="2"/>
-  </w:num>
-  <w:num w:numId="121" w16cid:durableId="288511468">
-    <w:abstractNumId w:val="1"/>
-  </w:num>
-  <w:num w:numId="122" w16cid:durableId="546529339">
-    <w:abstractNumId w:val="0"/>
-  </w:num>
-  <w:num w:numId="123" w16cid:durableId="1327054567">
-    <w:abstractNumId w:val="9"/>
-  </w:num>
-  <w:num w:numId="124" w16cid:durableId="1123228050">
-    <w:abstractNumId w:val="7"/>
-  </w:num>
-  <w:num w:numId="125" w16cid:durableId="1184830839">
-    <w:abstractNumId w:val="6"/>
-  </w:num>
-  <w:num w:numId="126" w16cid:durableId="2146386553">
-    <w:abstractNumId w:val="5"/>
-  </w:num>
-  <w:num w:numId="127" w16cid:durableId="881526374">
-    <w:abstractNumId w:val="4"/>
-  </w:num>
-  <w:num w:numId="128" w16cid:durableId="527529767">
-    <w:abstractNumId w:val="8"/>
-  </w:num>
-  <w:num w:numId="129" w16cid:durableId="749547475">
-    <w:abstractNumId w:val="3"/>
-  </w:num>
-  <w:num w:numId="130" w16cid:durableId="2055150548">
-    <w:abstractNumId w:val="2"/>
-  </w:num>
-  <w:num w:numId="131" w16cid:durableId="747266908">
-    <w:abstractNumId w:val="1"/>
-  </w:num>
-  <w:num w:numId="132" w16cid:durableId="1014258619">
-    <w:abstractNumId w:val="0"/>
-  </w:num>
-  <w:num w:numId="133" w16cid:durableId="1041638823">
-    <w:abstractNumId w:val="9"/>
-  </w:num>
-  <w:num w:numId="134" w16cid:durableId="711736268">
-    <w:abstractNumId w:val="7"/>
-  </w:num>
-  <w:num w:numId="135" w16cid:durableId="1238511979">
-    <w:abstractNumId w:val="6"/>
-  </w:num>
-  <w:num w:numId="136" w16cid:durableId="822895395">
-    <w:abstractNumId w:val="5"/>
-  </w:num>
-  <w:num w:numId="137" w16cid:durableId="642200264">
-    <w:abstractNumId w:val="4"/>
-  </w:num>
-  <w:num w:numId="138" w16cid:durableId="581719372">
-    <w:abstractNumId w:val="8"/>
-  </w:num>
-  <w:num w:numId="139" w16cid:durableId="885995210">
-    <w:abstractNumId w:val="3"/>
-  </w:num>
-  <w:num w:numId="140" w16cid:durableId="684747680">
-    <w:abstractNumId w:val="2"/>
-  </w:num>
-  <w:num w:numId="141" w16cid:durableId="1753510004">
-    <w:abstractNumId w:val="1"/>
-  </w:num>
-  <w:num w:numId="142" w16cid:durableId="377320603">
-    <w:abstractNumId w:val="0"/>
-  </w:num>
-  <w:num w:numId="143" w16cid:durableId="1781218330">
-    <w:abstractNumId w:val="9"/>
-  </w:num>
-  <w:num w:numId="144" w16cid:durableId="287051512">
-    <w:abstractNumId w:val="7"/>
-  </w:num>
-  <w:num w:numId="145" w16cid:durableId="1399012701">
-    <w:abstractNumId w:val="6"/>
-  </w:num>
-  <w:num w:numId="146" w16cid:durableId="2132244734">
-    <w:abstractNumId w:val="5"/>
-  </w:num>
-  <w:num w:numId="147" w16cid:durableId="612445471">
-    <w:abstractNumId w:val="4"/>
-  </w:num>
-  <w:num w:numId="148" w16cid:durableId="807624185">
-    <w:abstractNumId w:val="8"/>
-  </w:num>
-  <w:num w:numId="149" w16cid:durableId="1958834297">
-    <w:abstractNumId w:val="3"/>
-  </w:num>
-  <w:num w:numId="150" w16cid:durableId="1112632843">
-    <w:abstractNumId w:val="2"/>
-  </w:num>
-  <w:num w:numId="151" w16cid:durableId="1059086252">
-    <w:abstractNumId w:val="1"/>
-  </w:num>
-  <w:num w:numId="152" w16cid:durableId="411700873">
-    <w:abstractNumId w:val="0"/>
-  </w:num>
-  <w:num w:numId="153" w16cid:durableId="813328420">
-    <w:abstractNumId w:val="9"/>
-  </w:num>
-  <w:num w:numId="154" w16cid:durableId="2098940734">
-    <w:abstractNumId w:val="7"/>
-  </w:num>
-  <w:num w:numId="155" w16cid:durableId="685328774">
-    <w:abstractNumId w:val="6"/>
-  </w:num>
-  <w:num w:numId="156" w16cid:durableId="1423452430">
-    <w:abstractNumId w:val="5"/>
-  </w:num>
-  <w:num w:numId="157" w16cid:durableId="1700356651">
-    <w:abstractNumId w:val="4"/>
-  </w:num>
-  <w:num w:numId="158" w16cid:durableId="1244339967">
-    <w:abstractNumId w:val="8"/>
-  </w:num>
-  <w:num w:numId="159" w16cid:durableId="1456870652">
-    <w:abstractNumId w:val="3"/>
-  </w:num>
-  <w:num w:numId="160" w16cid:durableId="1096945581">
-    <w:abstractNumId w:val="2"/>
-  </w:num>
-  <w:num w:numId="161" w16cid:durableId="1237205049">
-    <w:abstractNumId w:val="1"/>
-  </w:num>
-  <w:num w:numId="162" w16cid:durableId="1107696182">
-    <w:abstractNumId w:val="0"/>
-  </w:num>
-  <w:num w:numId="163" w16cid:durableId="1865091393">
-    <w:abstractNumId w:val="9"/>
-  </w:num>
-  <w:num w:numId="164" w16cid:durableId="1524905825">
-    <w:abstractNumId w:val="7"/>
-  </w:num>
-  <w:num w:numId="165" w16cid:durableId="521168823">
-    <w:abstractNumId w:val="6"/>
-  </w:num>
-  <w:num w:numId="166" w16cid:durableId="1459759612">
-    <w:abstractNumId w:val="5"/>
-  </w:num>
-  <w:num w:numId="167" w16cid:durableId="348071470">
-    <w:abstractNumId w:val="4"/>
-  </w:num>
-  <w:num w:numId="168" w16cid:durableId="91437791">
-    <w:abstractNumId w:val="8"/>
-  </w:num>
-  <w:num w:numId="169" w16cid:durableId="675420996">
-    <w:abstractNumId w:val="3"/>
-  </w:num>
-  <w:num w:numId="170" w16cid:durableId="1364670726">
-    <w:abstractNumId w:val="2"/>
-  </w:num>
-  <w:num w:numId="171" w16cid:durableId="1590114008">
-    <w:abstractNumId w:val="1"/>
-  </w:num>
-  <w:num w:numId="172" w16cid:durableId="2045787036">
-    <w:abstractNumId w:val="0"/>
-  </w:num>
+  <w:numIdMacAtCleanup w:val="3"/>
 </w:numbering>
 </file>
 
@@ -1561,6 +1280,13 @@
     <w:lsdException w:name="Placeholder Text" w:semiHidden="1"/>
     <w:lsdException w:name="Light Shading"/>
     <w:lsdException w:name="Light List"/>
+    <w:lsdException w:name="Light Grid"/>
+    <w:lsdException w:name="Medium Shading 1"/>
+    <w:lsdException w:name="Medium Shading 2"/>
+    <w:lsdException w:name="Medium List 1"/>
+    <w:lsdException w:name="Medium List 2"/>
+    <w:lsdException w:name="Medium Grid 1"/>
+    <w:lsdException w:name="Medium Grid 2"/>
     <w:lsdException w:name="Medium Grid 3"/>
     <w:lsdException w:name="Dark List"/>
     <w:lsdException w:name="Colorful Shading"/>
@@ -1757,7 +1483,7 @@
   <w:style w:type="paragraph" w:default="1" w:styleId="Normal">
     <w:name w:val="Normal"/>
     <w:qFormat/>
-    <w:rsid w:val="008D6279"/>
+    <w:rsid w:val="00442A06"/>
     <w:rPr>
       <w:rFonts w:ascii="Arial" w:hAnsi="Arial"/>
       <w:sz w:val="22"/>
@@ -1962,6 +1688,7 @@
   <w:style w:type="character" w:default="1" w:styleId="DefaultParagraphFont">
     <w:name w:val="Default Paragraph Font"/>
     <w:uiPriority w:val="1"/>
+    <w:semiHidden/>
     <w:unhideWhenUsed/>
   </w:style>
   <w:style w:type="table" w:default="1" w:styleId="TableNormal">
@@ -2111,6 +1838,7 @@
     <w:semiHidden/>
     <w:unhideWhenUsed/>
     <w:qFormat/>
+    <w:rsid w:val="00547FDF"/>
     <w:tblPr>
       <w:tblInd w:w="0" w:type="dxa"/>
       <w:tblCellMar>
@@ -2622,6 +2350,83 @@
     <w:rPr>
       <w:color w:val="808080"/>
     </w:rPr>
+  </w:style>
+  <w:style w:type="table" w:styleId="TableGrid">
+    <w:name w:val="Table Grid"/>
+    <w:basedOn w:val="TableNormal"/>
+    <w:rsid w:val="00547FDF"/>
+    <w:pPr>
+      <w:spacing w:after="0"/>
+    </w:pPr>
+    <w:tblPr>
+      <w:tblBorders>
+        <w:top w:val="single" w:sz="4" w:space="0" w:color="auto"/>
+        <w:left w:val="single" w:sz="4" w:space="0" w:color="auto"/>
+        <w:bottom w:val="single" w:sz="4" w:space="0" w:color="auto"/>
+        <w:right w:val="single" w:sz="4" w:space="0" w:color="auto"/>
+        <w:insideH w:val="single" w:sz="4" w:space="0" w:color="auto"/>
+        <w:insideV w:val="single" w:sz="4" w:space="0" w:color="auto"/>
+      </w:tblBorders>
+    </w:tblPr>
+  </w:style>
+  <w:style w:type="table" w:customStyle="1" w:styleId="TableStyle1test">
+    <w:name w:val="Table Style 1 test"/>
+    <w:basedOn w:val="TableNormal"/>
+    <w:uiPriority w:val="99"/>
+    <w:rsid w:val="00442A06"/>
+    <w:pPr>
+      <w:spacing w:after="0"/>
+    </w:pPr>
+    <w:tblPr>
+      <w:tblBorders>
+        <w:top w:val="single" w:sz="4" w:space="0" w:color="auto"/>
+        <w:left w:val="single" w:sz="4" w:space="0" w:color="auto"/>
+        <w:bottom w:val="single" w:sz="4" w:space="0" w:color="auto"/>
+        <w:right w:val="single" w:sz="4" w:space="0" w:color="auto"/>
+        <w:insideH w:val="single" w:sz="4" w:space="0" w:color="auto"/>
+        <w:insideV w:val="single" w:sz="4" w:space="0" w:color="auto"/>
+      </w:tblBorders>
+    </w:tblPr>
+  </w:style>
+  <w:style w:type="table" w:customStyle="1" w:styleId="Table1">
+    <w:name w:val="Table1"/>
+    <w:semiHidden/>
+    <w:unhideWhenUsed/>
+    <w:qFormat/>
+    <w:rsid w:val="00DB78AC"/>
+    <w:tblPr>
+      <w:jc w:val="center"/>
+      <w:tblInd w:w="0" w:type="dxa"/>
+      <w:tblBorders>
+        <w:insideH w:val="single" w:sz="4" w:space="0" w:color="auto"/>
+      </w:tblBorders>
+      <w:tblCellMar>
+        <w:top w:w="0" w:type="dxa"/>
+        <w:left w:w="108" w:type="dxa"/>
+        <w:bottom w:w="0" w:type="dxa"/>
+        <w:right w:w="108" w:type="dxa"/>
+      </w:tblCellMar>
+    </w:tblPr>
+    <w:trPr>
+      <w:jc w:val="center"/>
+    </w:trPr>
+    <w:tcPr>
+      <w:tcMar>
+        <w:top w:w="57" w:type="dxa"/>
+        <w:bottom w:w="57" w:type="dxa"/>
+      </w:tcMar>
+    </w:tcPr>
+    <w:tblStylePr w:type="firstRow">
+      <w:rPr>
+        <w:b/>
+      </w:rPr>
+      <w:tblPr/>
+      <w:tcPr>
+        <w:tcBorders>
+          <w:bottom w:val="double" w:sz="4" w:space="0" w:color="auto"/>
+        </w:tcBorders>
+      </w:tcPr>
+    </w:tblStylePr>
   </w:style>
 </w:styles>
 </file>

</xml_diff>

<commit_message>
Fixed bugs with unanswered questions, general formatting changes and version increased to 0.0.28
</commit_message>
<xml_diff>
--- a/src/reference.docx
+++ b/src/reference.docx
@@ -437,81 +437,26 @@
         <w:pStyle w:val="BodyText"/>
       </w:pPr>
     </w:p>
+    <w:p>
+      <w:pPr>
+        <w:pStyle w:val="BodyText"/>
+      </w:pPr>
+    </w:p>
     <w:tbl>
       <w:tblPr>
-        <w:tblStyle w:val="TableStyle1test"/>
+        <w:tblStyle w:val="GridTable1Light"/>
         <w:tblW w:w="0" w:type="auto"/>
-        <w:tblLook w:val="04A0" w:firstRow="1" w:lastRow="0" w:firstColumn="1" w:lastColumn="0" w:noHBand="0" w:noVBand="1"/>
+        <w:tblLook w:val="0420" w:firstRow="1" w:lastRow="0" w:firstColumn="0" w:lastColumn="0" w:noHBand="0" w:noVBand="1"/>
       </w:tblPr>
       <w:tblGrid>
-        <w:gridCol w:w="4965"/>
-        <w:gridCol w:w="4611"/>
-      </w:tblGrid>
-      <w:tr>
-        <w:tc>
-          <w:tcPr>
-            <w:tcW w:w="4965" w:type="dxa"/>
-          </w:tcPr>
-          <w:p>
-            <w:pPr>
-              <w:pStyle w:val="BodyText"/>
-            </w:pPr>
-          </w:p>
-        </w:tc>
-        <w:tc>
-          <w:tcPr>
-            <w:tcW w:w="4611" w:type="dxa"/>
-          </w:tcPr>
-          <w:p>
-            <w:pPr>
-              <w:pStyle w:val="BodyText"/>
-            </w:pPr>
-          </w:p>
-        </w:tc>
-      </w:tr>
-      <w:tr>
-        <w:tc>
-          <w:tcPr>
-            <w:tcW w:w="4965" w:type="dxa"/>
-          </w:tcPr>
-          <w:p>
-            <w:pPr>
-              <w:pStyle w:val="BodyText"/>
-            </w:pPr>
-          </w:p>
-        </w:tc>
-        <w:tc>
-          <w:tcPr>
-            <w:tcW w:w="4611" w:type="dxa"/>
-          </w:tcPr>
-          <w:p>
-            <w:pPr>
-              <w:pStyle w:val="BodyText"/>
-            </w:pPr>
-          </w:p>
-        </w:tc>
-      </w:tr>
-    </w:tbl>
-    <w:p>
-      <w:pPr>
-        <w:pStyle w:val="BodyText"/>
-      </w:pPr>
-    </w:p>
-    <w:tbl>
-      <w:tblPr>
-        <w:tblStyle w:val="Table1"/>
-        <w:tblW w:w="0" w:type="auto"/>
-        <w:tblLook w:val="0020" w:firstRow="1" w:lastRow="0" w:firstColumn="0" w:lastColumn="0" w:noHBand="0" w:noVBand="0"/>
-      </w:tblPr>
-      <w:tblGrid>
-        <w:gridCol w:w="1195"/>
-        <w:gridCol w:w="2024"/>
-        <w:gridCol w:w="3149"/>
+        <w:gridCol w:w="681"/>
+        <w:gridCol w:w="1427"/>
+        <w:gridCol w:w="962"/>
+        <w:gridCol w:w="828"/>
       </w:tblGrid>
       <w:tr>
         <w:trPr>
           <w:cnfStyle w:val="100000000000" w:firstRow="1" w:lastRow="0" w:firstColumn="0" w:lastColumn="0" w:oddVBand="0" w:evenVBand="0" w:oddHBand="0" w:evenHBand="0" w:firstRowFirstColumn="0" w:firstRowLastColumn="0" w:lastRowFirstColumn="0" w:lastRowLastColumn="0"/>
-          <w:tblHeader/>
         </w:trPr>
         <w:tc>
           <w:tcPr>
@@ -521,18 +466,10 @@
           <w:bookmarkEnd w:id="14"/>
           <w:p>
             <w:pPr>
-              <w:spacing w:before="36" w:after="36"/>
-              <w:rPr>
-                <w:rFonts w:asciiTheme="minorHAnsi" w:hAnsiTheme="minorHAnsi"/>
-                <w:sz w:val="24"/>
-              </w:rPr>
+              <w:pStyle w:val="Compact"/>
             </w:pPr>
             <w:r>
-              <w:rPr>
-                <w:rFonts w:asciiTheme="minorHAnsi" w:hAnsiTheme="minorHAnsi"/>
-                <w:sz w:val="24"/>
-              </w:rPr>
-              <w:t>Version</w:t>
+              <w:t>Title</w:t>
             </w:r>
           </w:p>
         </w:tc>
@@ -542,18 +479,10 @@
           </w:tcPr>
           <w:p>
             <w:pPr>
-              <w:spacing w:before="36" w:after="36"/>
-              <w:rPr>
-                <w:rFonts w:asciiTheme="minorHAnsi" w:hAnsiTheme="minorHAnsi"/>
-                <w:sz w:val="24"/>
-              </w:rPr>
+              <w:pStyle w:val="Compact"/>
             </w:pPr>
             <w:r>
-              <w:rPr>
-                <w:rFonts w:asciiTheme="minorHAnsi" w:hAnsiTheme="minorHAnsi"/>
-                <w:sz w:val="24"/>
-              </w:rPr>
-              <w:t>Publication date</w:t>
+              <w:t>Description</w:t>
             </w:r>
           </w:p>
         </w:tc>
@@ -563,18 +492,23 @@
           </w:tcPr>
           <w:p>
             <w:pPr>
-              <w:spacing w:before="36" w:after="36"/>
-              <w:rPr>
-                <w:rFonts w:asciiTheme="minorHAnsi" w:hAnsiTheme="minorHAnsi"/>
-                <w:sz w:val="24"/>
-              </w:rPr>
+              <w:pStyle w:val="Compact"/>
             </w:pPr>
             <w:r>
-              <w:rPr>
-                <w:rFonts w:asciiTheme="minorHAnsi" w:hAnsiTheme="minorHAnsi"/>
-                <w:sz w:val="24"/>
-              </w:rPr>
-              <w:t>Changes</w:t>
+              <w:t>Format</w:t>
+            </w:r>
+          </w:p>
+        </w:tc>
+        <w:tc>
+          <w:tcPr>
+            <w:tcW w:w="0" w:type="auto"/>
+          </w:tcPr>
+          <w:p>
+            <w:pPr>
+              <w:pStyle w:val="Compact"/>
+            </w:pPr>
+            <w:r>
+              <w:t>Size</w:t>
             </w:r>
           </w:p>
         </w:tc>
@@ -586,18 +520,10 @@
           </w:tcPr>
           <w:p>
             <w:pPr>
-              <w:spacing w:before="36" w:after="36"/>
-              <w:rPr>
-                <w:rFonts w:asciiTheme="minorHAnsi" w:hAnsiTheme="minorHAnsi"/>
-                <w:sz w:val="24"/>
-              </w:rPr>
+              <w:pStyle w:val="Compact"/>
             </w:pPr>
             <w:r>
-              <w:rPr>
-                <w:rFonts w:asciiTheme="minorHAnsi" w:hAnsiTheme="minorHAnsi"/>
-                <w:sz w:val="24"/>
-              </w:rPr>
-              <w:t>Version 2</w:t>
+              <w:t>title1</w:t>
             </w:r>
           </w:p>
         </w:tc>
@@ -607,18 +533,10 @@
           </w:tcPr>
           <w:p>
             <w:pPr>
-              <w:spacing w:before="36" w:after="36"/>
-              <w:rPr>
-                <w:rFonts w:asciiTheme="minorHAnsi" w:hAnsiTheme="minorHAnsi"/>
-                <w:sz w:val="24"/>
-              </w:rPr>
+              <w:pStyle w:val="Compact"/>
             </w:pPr>
             <w:r>
-              <w:rPr>
-                <w:rFonts w:asciiTheme="minorHAnsi" w:hAnsiTheme="minorHAnsi"/>
-                <w:sz w:val="24"/>
-              </w:rPr>
-              <w:t>14 Mar 2022</w:t>
+              <w:t>…</w:t>
             </w:r>
           </w:p>
         </w:tc>
@@ -628,18 +546,23 @@
           </w:tcPr>
           <w:p>
             <w:pPr>
-              <w:spacing w:before="36" w:after="36"/>
-              <w:rPr>
-                <w:rFonts w:asciiTheme="minorHAnsi" w:hAnsiTheme="minorHAnsi"/>
-                <w:sz w:val="24"/>
-              </w:rPr>
+              <w:pStyle w:val="Compact"/>
             </w:pPr>
             <w:r>
-              <w:rPr>
-                <w:rFonts w:asciiTheme="minorHAnsi" w:hAnsiTheme="minorHAnsi"/>
-                <w:sz w:val="24"/>
-              </w:rPr>
-              <w:t>Another version for example</w:t>
+              <w:t>CSV</w:t>
+            </w:r>
+          </w:p>
+        </w:tc>
+        <w:tc>
+          <w:tcPr>
+            <w:tcW w:w="0" w:type="auto"/>
+          </w:tcPr>
+          <w:p>
+            <w:pPr>
+              <w:pStyle w:val="Compact"/>
+            </w:pPr>
+            <w:r>
+              <w:t>10000</w:t>
             </w:r>
           </w:p>
         </w:tc>
@@ -651,18 +574,10 @@
           </w:tcPr>
           <w:p>
             <w:pPr>
-              <w:spacing w:before="36" w:after="36"/>
-              <w:rPr>
-                <w:rFonts w:asciiTheme="minorHAnsi" w:hAnsiTheme="minorHAnsi"/>
-                <w:sz w:val="24"/>
-              </w:rPr>
+              <w:pStyle w:val="Compact"/>
             </w:pPr>
             <w:r>
-              <w:rPr>
-                <w:rFonts w:asciiTheme="minorHAnsi" w:hAnsiTheme="minorHAnsi"/>
-                <w:sz w:val="24"/>
-              </w:rPr>
-              <w:t>Version 1</w:t>
+              <w:t>title2</w:t>
             </w:r>
           </w:p>
         </w:tc>
@@ -672,18 +587,10 @@
           </w:tcPr>
           <w:p>
             <w:pPr>
-              <w:spacing w:before="36" w:after="36"/>
-              <w:rPr>
-                <w:rFonts w:asciiTheme="minorHAnsi" w:hAnsiTheme="minorHAnsi"/>
-                <w:sz w:val="24"/>
-              </w:rPr>
+              <w:pStyle w:val="Compact"/>
             </w:pPr>
             <w:r>
-              <w:rPr>
-                <w:rFonts w:asciiTheme="minorHAnsi" w:hAnsiTheme="minorHAnsi"/>
-                <w:sz w:val="24"/>
-              </w:rPr>
-              <w:t>14 Mar 2022</w:t>
+              <w:t>…</w:t>
             </w:r>
           </w:p>
         </w:tc>
@@ -693,26 +600,88 @@
           </w:tcPr>
           <w:p>
             <w:pPr>
-              <w:spacing w:before="36" w:after="36"/>
-              <w:rPr>
-                <w:rFonts w:asciiTheme="minorHAnsi" w:hAnsiTheme="minorHAnsi"/>
-                <w:sz w:val="24"/>
-              </w:rPr>
+              <w:pStyle w:val="Compact"/>
             </w:pPr>
             <w:r>
-              <w:rPr>
-                <w:rFonts w:asciiTheme="minorHAnsi" w:hAnsiTheme="minorHAnsi"/>
-                <w:sz w:val="24"/>
-              </w:rPr>
-              <w:t>This is example of a version</w:t>
+              <w:t>XML</w:t>
+            </w:r>
+          </w:p>
+        </w:tc>
+        <w:tc>
+          <w:tcPr>
+            <w:tcW w:w="0" w:type="auto"/>
+          </w:tcPr>
+          <w:p>
+            <w:pPr>
+              <w:pStyle w:val="Compact"/>
+            </w:pPr>
+            <w:r>
+              <w:t>20000</w:t>
             </w:r>
           </w:p>
         </w:tc>
       </w:tr>
+      <w:tr>
+        <w:tc>
+          <w:tcPr>
+            <w:tcW w:w="0" w:type="auto"/>
+          </w:tcPr>
+          <w:p>
+            <w:pPr>
+              <w:pStyle w:val="Compact"/>
+            </w:pPr>
+          </w:p>
+        </w:tc>
+        <w:tc>
+          <w:tcPr>
+            <w:tcW w:w="0" w:type="auto"/>
+          </w:tcPr>
+          <w:p>
+            <w:pPr>
+              <w:pStyle w:val="Compact"/>
+            </w:pPr>
+          </w:p>
+        </w:tc>
+        <w:tc>
+          <w:tcPr>
+            <w:tcW w:w="0" w:type="auto"/>
+          </w:tcPr>
+          <w:p>
+            <w:pPr>
+              <w:pStyle w:val="Compact"/>
+            </w:pPr>
+          </w:p>
+        </w:tc>
+        <w:tc>
+          <w:tcPr>
+            <w:tcW w:w="0" w:type="auto"/>
+          </w:tcPr>
+          <w:p>
+            <w:pPr>
+              <w:pStyle w:val="Compact"/>
+            </w:pPr>
+          </w:p>
+        </w:tc>
+      </w:tr>
     </w:tbl>
     <w:p>
       <w:pPr>
         <w:pStyle w:val="FirstParagraph"/>
+      </w:pPr>
+    </w:p>
+    <w:p>
+      <w:pPr>
+        <w:pStyle w:val="BodyText"/>
+      </w:pPr>
+    </w:p>
+    <w:p>
+      <w:pPr>
+        <w:pStyle w:val="BodyText"/>
+      </w:pPr>
+    </w:p>
+    <w:p>
+      <w:pPr>
+        <w:pStyle w:val="BodyText"/>
       </w:pPr>
     </w:p>
     <w:sectPr>
@@ -784,6 +753,7 @@
         <w:dataBinding w:prefixMappings="xmlns:ns0='http://purl.org/dc/elements/1.1/' xmlns:ns1='http://schemas.openxmlformats.org/package/2006/metadata/core-properties' " w:xpath="/ns1:coreProperties[1]/ns0:title[1]" w:storeItemID="{6C3C8BC8-F283-45AE-878A-BAB7291924A1}"/>
         <w:text/>
       </w:sdtPr>
+      <w:sdtEndPr/>
       <w:sdtContent>
         <w:r>
           <w:t>Data Management Plan</w:t>
@@ -809,7 +779,7 @@
       <w:rPr>
         <w:noProof/>
       </w:rPr>
-      <w:t>2 August 2023</w:t>
+      <w:t>4 December 2023</w:t>
     </w:r>
     <w:r>
       <w:fldChar w:fldCharType="end"/>
@@ -823,7 +793,7 @@
   <w:abstractNum w:abstractNumId="0" w15:restartNumberingAfterBreak="0">
     <w:nsid w:val="FFFFFF7C"/>
     <w:multiLevelType w:val="singleLevel"/>
-    <w:tmpl w:val="F928FB08"/>
+    <w:tmpl w:val="25A24258"/>
     <w:lvl w:ilvl="0">
       <w:start w:val="1"/>
       <w:numFmt w:val="decimal"/>
@@ -840,7 +810,7 @@
   <w:abstractNum w:abstractNumId="1" w15:restartNumberingAfterBreak="0">
     <w:nsid w:val="FFFFFF7D"/>
     <w:multiLevelType w:val="singleLevel"/>
-    <w:tmpl w:val="86920BE0"/>
+    <w:tmpl w:val="BAC8346A"/>
     <w:lvl w:ilvl="0">
       <w:start w:val="1"/>
       <w:numFmt w:val="decimal"/>
@@ -857,7 +827,7 @@
   <w:abstractNum w:abstractNumId="2" w15:restartNumberingAfterBreak="0">
     <w:nsid w:val="FFFFFF7E"/>
     <w:multiLevelType w:val="singleLevel"/>
-    <w:tmpl w:val="5414F38A"/>
+    <w:tmpl w:val="381601C2"/>
     <w:lvl w:ilvl="0">
       <w:start w:val="1"/>
       <w:numFmt w:val="decimal"/>
@@ -874,7 +844,7 @@
   <w:abstractNum w:abstractNumId="3" w15:restartNumberingAfterBreak="0">
     <w:nsid w:val="FFFFFF7F"/>
     <w:multiLevelType w:val="singleLevel"/>
-    <w:tmpl w:val="0F207D24"/>
+    <w:tmpl w:val="AAAE7B72"/>
     <w:lvl w:ilvl="0">
       <w:start w:val="1"/>
       <w:numFmt w:val="decimal"/>
@@ -891,7 +861,7 @@
   <w:abstractNum w:abstractNumId="4" w15:restartNumberingAfterBreak="0">
     <w:nsid w:val="FFFFFF80"/>
     <w:multiLevelType w:val="singleLevel"/>
-    <w:tmpl w:val="20ACB480"/>
+    <w:tmpl w:val="AA3EA3BE"/>
     <w:lvl w:ilvl="0">
       <w:start w:val="1"/>
       <w:numFmt w:val="bullet"/>
@@ -911,7 +881,7 @@
   <w:abstractNum w:abstractNumId="5" w15:restartNumberingAfterBreak="0">
     <w:nsid w:val="FFFFFF81"/>
     <w:multiLevelType w:val="singleLevel"/>
-    <w:tmpl w:val="C3147DA2"/>
+    <w:tmpl w:val="24B48CA2"/>
     <w:lvl w:ilvl="0">
       <w:start w:val="1"/>
       <w:numFmt w:val="bullet"/>
@@ -931,7 +901,7 @@
   <w:abstractNum w:abstractNumId="6" w15:restartNumberingAfterBreak="0">
     <w:nsid w:val="FFFFFF82"/>
     <w:multiLevelType w:val="singleLevel"/>
-    <w:tmpl w:val="92067144"/>
+    <w:tmpl w:val="08421760"/>
     <w:lvl w:ilvl="0">
       <w:start w:val="1"/>
       <w:numFmt w:val="bullet"/>
@@ -951,7 +921,7 @@
   <w:abstractNum w:abstractNumId="7" w15:restartNumberingAfterBreak="0">
     <w:nsid w:val="FFFFFF83"/>
     <w:multiLevelType w:val="singleLevel"/>
-    <w:tmpl w:val="738665B6"/>
+    <w:tmpl w:val="3DD8DF6E"/>
     <w:lvl w:ilvl="0">
       <w:start w:val="1"/>
       <w:numFmt w:val="bullet"/>
@@ -971,7 +941,7 @@
   <w:abstractNum w:abstractNumId="8" w15:restartNumberingAfterBreak="0">
     <w:nsid w:val="FFFFFF88"/>
     <w:multiLevelType w:val="singleLevel"/>
-    <w:tmpl w:val="44CE0618"/>
+    <w:tmpl w:val="4B88FBA0"/>
     <w:lvl w:ilvl="0">
       <w:start w:val="1"/>
       <w:numFmt w:val="decimal"/>
@@ -988,7 +958,7 @@
   <w:abstractNum w:abstractNumId="9" w15:restartNumberingAfterBreak="0">
     <w:nsid w:val="FFFFFF89"/>
     <w:multiLevelType w:val="singleLevel"/>
-    <w:tmpl w:val="013CAFE4"/>
+    <w:tmpl w:val="EC1ED8DE"/>
     <w:lvl w:ilvl="0">
       <w:start w:val="1"/>
       <w:numFmt w:val="bullet"/>
@@ -2428,6 +2398,462 @@
       </w:tcPr>
     </w:tblStylePr>
   </w:style>
+  <w:style w:type="table" w:customStyle="1" w:styleId="Table2">
+    <w:name w:val="Table2"/>
+    <w:semiHidden/>
+    <w:unhideWhenUsed/>
+    <w:qFormat/>
+    <w:rsid w:val="00FD44C7"/>
+    <w:rPr>
+      <w:sz w:val="20"/>
+      <w:szCs w:val="20"/>
+      <w:lang w:val="cs" w:eastAsia="en-GB"/>
+    </w:rPr>
+    <w:tblPr>
+      <w:tblInd w:w="0" w:type="dxa"/>
+      <w:tblBorders>
+        <w:top w:val="single" w:sz="4" w:space="0" w:color="auto"/>
+        <w:left w:val="single" w:sz="4" w:space="0" w:color="auto"/>
+        <w:bottom w:val="single" w:sz="4" w:space="0" w:color="auto"/>
+        <w:right w:val="single" w:sz="4" w:space="0" w:color="auto"/>
+        <w:insideH w:val="single" w:sz="4" w:space="0" w:color="auto"/>
+      </w:tblBorders>
+      <w:tblCellMar>
+        <w:top w:w="57" w:type="dxa"/>
+        <w:left w:w="108" w:type="dxa"/>
+        <w:bottom w:w="57" w:type="dxa"/>
+        <w:right w:w="108" w:type="dxa"/>
+      </w:tblCellMar>
+    </w:tblPr>
+    <w:tblStylePr w:type="firstRow">
+      <w:rPr>
+        <w:b/>
+      </w:rPr>
+      <w:tblPr/>
+      <w:tcPr>
+        <w:shd w:val="clear" w:color="auto" w:fill="D9D9D9" w:themeFill="background1" w:themeFillShade="D9"/>
+      </w:tcPr>
+    </w:tblStylePr>
+  </w:style>
+  <w:style w:type="table" w:styleId="PlainTable1">
+    <w:name w:val="Plain Table 1"/>
+    <w:basedOn w:val="TableNormal"/>
+    <w:rsid w:val="00BD023D"/>
+    <w:pPr>
+      <w:spacing w:after="0"/>
+    </w:pPr>
+    <w:tblPr>
+      <w:tblStyleRowBandSize w:val="1"/>
+      <w:tblStyleColBandSize w:val="1"/>
+      <w:tblBorders>
+        <w:top w:val="single" w:sz="4" w:space="0" w:color="BFBFBF" w:themeColor="background1" w:themeShade="BF"/>
+        <w:left w:val="single" w:sz="4" w:space="0" w:color="BFBFBF" w:themeColor="background1" w:themeShade="BF"/>
+        <w:bottom w:val="single" w:sz="4" w:space="0" w:color="BFBFBF" w:themeColor="background1" w:themeShade="BF"/>
+        <w:right w:val="single" w:sz="4" w:space="0" w:color="BFBFBF" w:themeColor="background1" w:themeShade="BF"/>
+        <w:insideH w:val="single" w:sz="4" w:space="0" w:color="BFBFBF" w:themeColor="background1" w:themeShade="BF"/>
+        <w:insideV w:val="single" w:sz="4" w:space="0" w:color="BFBFBF" w:themeColor="background1" w:themeShade="BF"/>
+      </w:tblBorders>
+    </w:tblPr>
+    <w:tblStylePr w:type="firstRow">
+      <w:rPr>
+        <w:b/>
+        <w:bCs/>
+      </w:rPr>
+    </w:tblStylePr>
+    <w:tblStylePr w:type="lastRow">
+      <w:rPr>
+        <w:b/>
+        <w:bCs/>
+      </w:rPr>
+      <w:tblPr/>
+      <w:tcPr>
+        <w:tcBorders>
+          <w:top w:val="double" w:sz="4" w:space="0" w:color="BFBFBF" w:themeColor="background1" w:themeShade="BF"/>
+        </w:tcBorders>
+      </w:tcPr>
+    </w:tblStylePr>
+    <w:tblStylePr w:type="firstCol">
+      <w:rPr>
+        <w:b/>
+        <w:bCs/>
+      </w:rPr>
+    </w:tblStylePr>
+    <w:tblStylePr w:type="lastCol">
+      <w:rPr>
+        <w:b/>
+        <w:bCs/>
+      </w:rPr>
+    </w:tblStylePr>
+    <w:tblStylePr w:type="band1Vert">
+      <w:tblPr/>
+      <w:tcPr>
+        <w:shd w:val="clear" w:color="auto" w:fill="F2F2F2" w:themeFill="background1" w:themeFillShade="F2"/>
+      </w:tcPr>
+    </w:tblStylePr>
+    <w:tblStylePr w:type="band1Horz">
+      <w:tblPr/>
+      <w:tcPr>
+        <w:shd w:val="clear" w:color="auto" w:fill="F2F2F2" w:themeFill="background1" w:themeFillShade="F2"/>
+      </w:tcPr>
+    </w:tblStylePr>
+  </w:style>
+  <w:style w:type="table" w:styleId="PlainTable2">
+    <w:name w:val="Plain Table 2"/>
+    <w:basedOn w:val="TableNormal"/>
+    <w:rsid w:val="008654C0"/>
+    <w:pPr>
+      <w:spacing w:after="0"/>
+    </w:pPr>
+    <w:tblPr>
+      <w:tblStyleRowBandSize w:val="1"/>
+      <w:tblStyleColBandSize w:val="1"/>
+      <w:tblBorders>
+        <w:top w:val="single" w:sz="4" w:space="0" w:color="auto"/>
+        <w:left w:val="single" w:sz="4" w:space="0" w:color="auto"/>
+        <w:bottom w:val="single" w:sz="4" w:space="0" w:color="auto"/>
+        <w:right w:val="single" w:sz="4" w:space="0" w:color="auto"/>
+        <w:insideH w:val="single" w:sz="4" w:space="0" w:color="auto"/>
+        <w:insideV w:val="single" w:sz="4" w:space="0" w:color="auto"/>
+      </w:tblBorders>
+    </w:tblPr>
+    <w:tblStylePr w:type="firstRow">
+      <w:rPr>
+        <w:b/>
+        <w:bCs/>
+      </w:rPr>
+      <w:tblPr/>
+      <w:tcPr>
+        <w:tcBorders>
+          <w:bottom w:val="single" w:sz="4" w:space="0" w:color="7F7F7F" w:themeColor="text1" w:themeTint="80"/>
+        </w:tcBorders>
+      </w:tcPr>
+    </w:tblStylePr>
+    <w:tblStylePr w:type="lastRow">
+      <w:rPr>
+        <w:b/>
+        <w:bCs/>
+      </w:rPr>
+      <w:tblPr/>
+      <w:tcPr>
+        <w:tcBorders>
+          <w:top w:val="single" w:sz="4" w:space="0" w:color="7F7F7F" w:themeColor="text1" w:themeTint="80"/>
+        </w:tcBorders>
+      </w:tcPr>
+    </w:tblStylePr>
+    <w:tblStylePr w:type="firstCol">
+      <w:rPr>
+        <w:b/>
+        <w:bCs/>
+      </w:rPr>
+    </w:tblStylePr>
+    <w:tblStylePr w:type="lastCol">
+      <w:rPr>
+        <w:b/>
+        <w:bCs/>
+      </w:rPr>
+    </w:tblStylePr>
+    <w:tblStylePr w:type="band1Vert">
+      <w:tblPr/>
+      <w:tcPr>
+        <w:tcBorders>
+          <w:left w:val="single" w:sz="4" w:space="0" w:color="7F7F7F" w:themeColor="text1" w:themeTint="80"/>
+          <w:right w:val="single" w:sz="4" w:space="0" w:color="7F7F7F" w:themeColor="text1" w:themeTint="80"/>
+        </w:tcBorders>
+      </w:tcPr>
+    </w:tblStylePr>
+    <w:tblStylePr w:type="band2Vert">
+      <w:tblPr/>
+      <w:tcPr>
+        <w:tcBorders>
+          <w:left w:val="single" w:sz="4" w:space="0" w:color="7F7F7F" w:themeColor="text1" w:themeTint="80"/>
+          <w:right w:val="single" w:sz="4" w:space="0" w:color="7F7F7F" w:themeColor="text1" w:themeTint="80"/>
+        </w:tcBorders>
+      </w:tcPr>
+    </w:tblStylePr>
+    <w:tblStylePr w:type="band1Horz">
+      <w:tblPr/>
+      <w:tcPr>
+        <w:tcBorders>
+          <w:top w:val="single" w:sz="4" w:space="0" w:color="7F7F7F" w:themeColor="text1" w:themeTint="80"/>
+          <w:bottom w:val="single" w:sz="4" w:space="0" w:color="7F7F7F" w:themeColor="text1" w:themeTint="80"/>
+        </w:tcBorders>
+      </w:tcPr>
+    </w:tblStylePr>
+  </w:style>
+  <w:style w:type="table" w:styleId="GridTable4">
+    <w:name w:val="Grid Table 4"/>
+    <w:basedOn w:val="TableNormal"/>
+    <w:uiPriority w:val="49"/>
+    <w:rsid w:val="00A77C4A"/>
+    <w:pPr>
+      <w:spacing w:after="0"/>
+    </w:pPr>
+    <w:tblPr>
+      <w:tblStyleRowBandSize w:val="1"/>
+      <w:tblStyleColBandSize w:val="1"/>
+      <w:tblBorders>
+        <w:top w:val="single" w:sz="4" w:space="0" w:color="666666" w:themeColor="text1" w:themeTint="99"/>
+        <w:left w:val="single" w:sz="4" w:space="0" w:color="666666" w:themeColor="text1" w:themeTint="99"/>
+        <w:bottom w:val="single" w:sz="4" w:space="0" w:color="666666" w:themeColor="text1" w:themeTint="99"/>
+        <w:right w:val="single" w:sz="4" w:space="0" w:color="666666" w:themeColor="text1" w:themeTint="99"/>
+        <w:insideH w:val="single" w:sz="4" w:space="0" w:color="666666" w:themeColor="text1" w:themeTint="99"/>
+        <w:insideV w:val="single" w:sz="4" w:space="0" w:color="666666" w:themeColor="text1" w:themeTint="99"/>
+      </w:tblBorders>
+    </w:tblPr>
+    <w:tblStylePr w:type="firstRow">
+      <w:rPr>
+        <w:b/>
+        <w:bCs/>
+        <w:color w:val="FFFFFF" w:themeColor="background1"/>
+      </w:rPr>
+      <w:tblPr/>
+      <w:tcPr>
+        <w:tcBorders>
+          <w:top w:val="single" w:sz="4" w:space="0" w:color="000000" w:themeColor="text1"/>
+          <w:left w:val="single" w:sz="4" w:space="0" w:color="000000" w:themeColor="text1"/>
+          <w:bottom w:val="single" w:sz="4" w:space="0" w:color="000000" w:themeColor="text1"/>
+          <w:right w:val="single" w:sz="4" w:space="0" w:color="000000" w:themeColor="text1"/>
+          <w:insideH w:val="nil"/>
+          <w:insideV w:val="nil"/>
+        </w:tcBorders>
+        <w:shd w:val="clear" w:color="auto" w:fill="000000" w:themeFill="text1"/>
+      </w:tcPr>
+    </w:tblStylePr>
+    <w:tblStylePr w:type="lastRow">
+      <w:rPr>
+        <w:b/>
+        <w:bCs/>
+      </w:rPr>
+      <w:tblPr/>
+      <w:tcPr>
+        <w:tcBorders>
+          <w:top w:val="double" w:sz="4" w:space="0" w:color="000000" w:themeColor="text1"/>
+        </w:tcBorders>
+      </w:tcPr>
+    </w:tblStylePr>
+    <w:tblStylePr w:type="firstCol">
+      <w:rPr>
+        <w:b/>
+        <w:bCs/>
+      </w:rPr>
+    </w:tblStylePr>
+    <w:tblStylePr w:type="lastCol">
+      <w:rPr>
+        <w:b/>
+        <w:bCs/>
+      </w:rPr>
+    </w:tblStylePr>
+    <w:tblStylePr w:type="band1Vert">
+      <w:tblPr/>
+      <w:tcPr>
+        <w:shd w:val="clear" w:color="auto" w:fill="CCCCCC" w:themeFill="text1" w:themeFillTint="33"/>
+      </w:tcPr>
+    </w:tblStylePr>
+    <w:tblStylePr w:type="band1Horz">
+      <w:tblPr/>
+      <w:tcPr>
+        <w:shd w:val="clear" w:color="auto" w:fill="CCCCCC" w:themeFill="text1" w:themeFillTint="33"/>
+      </w:tcPr>
+    </w:tblStylePr>
+  </w:style>
+  <w:style w:type="table" w:styleId="ListTable3">
+    <w:name w:val="List Table 3"/>
+    <w:basedOn w:val="TableNormal"/>
+    <w:uiPriority w:val="48"/>
+    <w:rsid w:val="00A77C4A"/>
+    <w:pPr>
+      <w:spacing w:after="0"/>
+    </w:pPr>
+    <w:tblPr>
+      <w:tblStyleRowBandSize w:val="1"/>
+      <w:tblStyleColBandSize w:val="1"/>
+      <w:tblBorders>
+        <w:top w:val="single" w:sz="4" w:space="0" w:color="000000" w:themeColor="text1"/>
+        <w:left w:val="single" w:sz="4" w:space="0" w:color="000000" w:themeColor="text1"/>
+        <w:bottom w:val="single" w:sz="4" w:space="0" w:color="000000" w:themeColor="text1"/>
+        <w:right w:val="single" w:sz="4" w:space="0" w:color="000000" w:themeColor="text1"/>
+      </w:tblBorders>
+    </w:tblPr>
+    <w:tblStylePr w:type="firstRow">
+      <w:rPr>
+        <w:b/>
+        <w:bCs/>
+        <w:color w:val="FFFFFF" w:themeColor="background1"/>
+      </w:rPr>
+      <w:tblPr/>
+      <w:tcPr>
+        <w:shd w:val="clear" w:color="auto" w:fill="000000" w:themeFill="text1"/>
+      </w:tcPr>
+    </w:tblStylePr>
+    <w:tblStylePr w:type="lastRow">
+      <w:rPr>
+        <w:b/>
+        <w:bCs/>
+      </w:rPr>
+      <w:tblPr/>
+      <w:tcPr>
+        <w:tcBorders>
+          <w:top w:val="double" w:sz="4" w:space="0" w:color="000000" w:themeColor="text1"/>
+        </w:tcBorders>
+        <w:shd w:val="clear" w:color="auto" w:fill="FFFFFF" w:themeFill="background1"/>
+      </w:tcPr>
+    </w:tblStylePr>
+    <w:tblStylePr w:type="firstCol">
+      <w:rPr>
+        <w:b/>
+        <w:bCs/>
+      </w:rPr>
+      <w:tblPr/>
+      <w:tcPr>
+        <w:tcBorders>
+          <w:right w:val="nil"/>
+        </w:tcBorders>
+        <w:shd w:val="clear" w:color="auto" w:fill="FFFFFF" w:themeFill="background1"/>
+      </w:tcPr>
+    </w:tblStylePr>
+    <w:tblStylePr w:type="lastCol">
+      <w:rPr>
+        <w:b/>
+        <w:bCs/>
+      </w:rPr>
+      <w:tblPr/>
+      <w:tcPr>
+        <w:tcBorders>
+          <w:left w:val="nil"/>
+        </w:tcBorders>
+        <w:shd w:val="clear" w:color="auto" w:fill="FFFFFF" w:themeFill="background1"/>
+      </w:tcPr>
+    </w:tblStylePr>
+    <w:tblStylePr w:type="band1Vert">
+      <w:tblPr/>
+      <w:tcPr>
+        <w:tcBorders>
+          <w:left w:val="single" w:sz="4" w:space="0" w:color="000000" w:themeColor="text1"/>
+          <w:right w:val="single" w:sz="4" w:space="0" w:color="000000" w:themeColor="text1"/>
+        </w:tcBorders>
+      </w:tcPr>
+    </w:tblStylePr>
+    <w:tblStylePr w:type="band1Horz">
+      <w:tblPr/>
+      <w:tcPr>
+        <w:tcBorders>
+          <w:top w:val="single" w:sz="4" w:space="0" w:color="000000" w:themeColor="text1"/>
+          <w:bottom w:val="single" w:sz="4" w:space="0" w:color="000000" w:themeColor="text1"/>
+          <w:insideH w:val="nil"/>
+        </w:tcBorders>
+      </w:tcPr>
+    </w:tblStylePr>
+    <w:tblStylePr w:type="neCell">
+      <w:tblPr/>
+      <w:tcPr>
+        <w:tcBorders>
+          <w:left w:val="nil"/>
+          <w:bottom w:val="nil"/>
+        </w:tcBorders>
+      </w:tcPr>
+    </w:tblStylePr>
+    <w:tblStylePr w:type="nwCell">
+      <w:tblPr/>
+      <w:tcPr>
+        <w:tcBorders>
+          <w:bottom w:val="nil"/>
+          <w:right w:val="nil"/>
+        </w:tcBorders>
+      </w:tcPr>
+    </w:tblStylePr>
+    <w:tblStylePr w:type="seCell">
+      <w:tblPr/>
+      <w:tcPr>
+        <w:tcBorders>
+          <w:top w:val="double" w:sz="4" w:space="0" w:color="000000" w:themeColor="text1"/>
+          <w:left w:val="nil"/>
+        </w:tcBorders>
+      </w:tcPr>
+    </w:tblStylePr>
+    <w:tblStylePr w:type="swCell">
+      <w:tblPr/>
+      <w:tcPr>
+        <w:tcBorders>
+          <w:top w:val="double" w:sz="4" w:space="0" w:color="000000" w:themeColor="text1"/>
+          <w:right w:val="nil"/>
+        </w:tcBorders>
+      </w:tcPr>
+    </w:tblStylePr>
+  </w:style>
+  <w:style w:type="table" w:styleId="TableGridLight">
+    <w:name w:val="Grid Table Light"/>
+    <w:basedOn w:val="TableNormal"/>
+    <w:rsid w:val="00A77C4A"/>
+    <w:pPr>
+      <w:spacing w:after="0"/>
+    </w:pPr>
+    <w:tblPr>
+      <w:tblBorders>
+        <w:top w:val="single" w:sz="4" w:space="0" w:color="BFBFBF" w:themeColor="background1" w:themeShade="BF"/>
+        <w:left w:val="single" w:sz="4" w:space="0" w:color="BFBFBF" w:themeColor="background1" w:themeShade="BF"/>
+        <w:bottom w:val="single" w:sz="4" w:space="0" w:color="BFBFBF" w:themeColor="background1" w:themeShade="BF"/>
+        <w:right w:val="single" w:sz="4" w:space="0" w:color="BFBFBF" w:themeColor="background1" w:themeShade="BF"/>
+        <w:insideH w:val="single" w:sz="4" w:space="0" w:color="BFBFBF" w:themeColor="background1" w:themeShade="BF"/>
+        <w:insideV w:val="single" w:sz="4" w:space="0" w:color="BFBFBF" w:themeColor="background1" w:themeShade="BF"/>
+      </w:tblBorders>
+    </w:tblPr>
+  </w:style>
+  <w:style w:type="table" w:styleId="GridTable1Light">
+    <w:name w:val="Grid Table 1 Light"/>
+    <w:basedOn w:val="TableNormal"/>
+    <w:rsid w:val="00E17C9E"/>
+    <w:pPr>
+      <w:spacing w:after="0"/>
+    </w:pPr>
+    <w:tblPr>
+      <w:tblStyleRowBandSize w:val="1"/>
+      <w:tblStyleColBandSize w:val="1"/>
+      <w:tblBorders>
+        <w:top w:val="single" w:sz="4" w:space="0" w:color="999999" w:themeColor="text1" w:themeTint="66"/>
+        <w:left w:val="single" w:sz="4" w:space="0" w:color="999999" w:themeColor="text1" w:themeTint="66"/>
+        <w:bottom w:val="single" w:sz="4" w:space="0" w:color="999999" w:themeColor="text1" w:themeTint="66"/>
+        <w:right w:val="single" w:sz="4" w:space="0" w:color="999999" w:themeColor="text1" w:themeTint="66"/>
+        <w:insideH w:val="single" w:sz="4" w:space="0" w:color="999999" w:themeColor="text1" w:themeTint="66"/>
+        <w:insideV w:val="single" w:sz="4" w:space="0" w:color="999999" w:themeColor="text1" w:themeTint="66"/>
+      </w:tblBorders>
+    </w:tblPr>
+    <w:tblStylePr w:type="firstRow">
+      <w:rPr>
+        <w:b/>
+        <w:bCs/>
+      </w:rPr>
+      <w:tblPr/>
+      <w:tcPr>
+        <w:tcBorders>
+          <w:bottom w:val="single" w:sz="12" w:space="0" w:color="666666" w:themeColor="text1" w:themeTint="99"/>
+        </w:tcBorders>
+      </w:tcPr>
+    </w:tblStylePr>
+    <w:tblStylePr w:type="lastRow">
+      <w:rPr>
+        <w:b/>
+        <w:bCs/>
+      </w:rPr>
+      <w:tblPr/>
+      <w:tcPr>
+        <w:tcBorders>
+          <w:top w:val="double" w:sz="2" w:space="0" w:color="666666" w:themeColor="text1" w:themeTint="99"/>
+        </w:tcBorders>
+      </w:tcPr>
+    </w:tblStylePr>
+    <w:tblStylePr w:type="firstCol">
+      <w:rPr>
+        <w:b/>
+        <w:bCs/>
+      </w:rPr>
+    </w:tblStylePr>
+    <w:tblStylePr w:type="lastCol">
+      <w:rPr>
+        <w:b/>
+        <w:bCs/>
+      </w:rPr>
+    </w:tblStylePr>
+  </w:style>
 </w:styles>
 </file>
 

</xml_diff>